<commit_message>
update rapport et les 2 journeaux
</commit_message>
<xml_diff>
--- a/Deposer par Moodle/Semaine 11/Journal-Dylan.docx
+++ b/Deposer par Moodle/Semaine 11/Journal-Dylan.docx
@@ -5,78 +5,168 @@
     <w:p>
       <w:pPr>
         <w:pStyle w:val="Titre1"/>
-      </w:pPr>
-      <w:r>
-        <w:t>Semaine</w:t>
-      </w:r>
-      <w:r>
-        <w:t xml:space="preserve"> </w:t>
-      </w:r>
-      <w:r>
+        <w:rPr>
+          <w:rFonts w:asciiTheme="minorHAnsi" w:hAnsiTheme="minorHAnsi" w:cstheme="minorHAnsi"/>
+        </w:rPr>
+      </w:pPr>
+      <w:r>
+        <w:rPr>
+          <w:rFonts w:asciiTheme="minorHAnsi" w:hAnsiTheme="minorHAnsi" w:cstheme="minorHAnsi"/>
+        </w:rPr>
+        <w:t xml:space="preserve">Semaine </w:t>
+      </w:r>
+      <w:r>
+        <w:rPr>
+          <w:rFonts w:asciiTheme="minorHAnsi" w:hAnsiTheme="minorHAnsi" w:cstheme="minorHAnsi"/>
+        </w:rPr>
         <w:t>11</w:t>
       </w:r>
-    </w:p>
-    <w:p>
-      <w:pPr>
-        <w:pStyle w:val="Titre2"/>
-      </w:pPr>
-      <w:r>
+      <w:bookmarkStart w:id="0" w:name="_GoBack"/>
+      <w:bookmarkEnd w:id="0"/>
+    </w:p>
+    <w:p>
+      <w:pPr>
+        <w:pStyle w:val="Titre2"/>
+        <w:rPr>
+          <w:rFonts w:asciiTheme="minorHAnsi" w:hAnsiTheme="minorHAnsi" w:cstheme="minorHAnsi"/>
+        </w:rPr>
+      </w:pPr>
+      <w:r>
+        <w:rPr>
+          <w:rFonts w:asciiTheme="minorHAnsi" w:hAnsiTheme="minorHAnsi" w:cstheme="minorHAnsi"/>
+        </w:rPr>
         <w:t>Lundi</w:t>
       </w:r>
     </w:p>
     <w:p>
-      <w:r>
+      <w:pPr>
+        <w:rPr>
+          <w:rFonts w:cstheme="minorHAnsi"/>
+        </w:rPr>
+      </w:pPr>
+      <w:r>
+        <w:rPr>
+          <w:rFonts w:cstheme="minorHAnsi"/>
+        </w:rPr>
         <w:t>Modifier MCD et MLD (30min)</w:t>
       </w:r>
     </w:p>
     <w:p>
-      <w:r>
+      <w:pPr>
+        <w:rPr>
+          <w:rFonts w:cstheme="minorHAnsi"/>
+        </w:rPr>
+      </w:pPr>
+      <w:r>
+        <w:rPr>
+          <w:rFonts w:cstheme="minorHAnsi"/>
+        </w:rPr>
         <w:t>Modifier la base de données (30min)</w:t>
       </w:r>
     </w:p>
     <w:p>
-      <w:r>
+      <w:pPr>
+        <w:rPr>
+          <w:rFonts w:cstheme="minorHAnsi"/>
+        </w:rPr>
+      </w:pPr>
+      <w:r>
+        <w:rPr>
+          <w:rFonts w:cstheme="minorHAnsi"/>
+        </w:rPr>
         <w:t>Modifier la page WEB en conséquence (1h)</w:t>
       </w:r>
     </w:p>
     <w:p>
-      <w:r>
+      <w:pPr>
+        <w:rPr>
+          <w:rFonts w:cstheme="minorHAnsi"/>
+        </w:rPr>
+      </w:pPr>
+      <w:r>
+        <w:rPr>
+          <w:rFonts w:cstheme="minorHAnsi"/>
+        </w:rPr>
         <w:t>Commencer les requêtes SQL en PHP (2h)</w:t>
       </w:r>
     </w:p>
     <w:p>
       <w:pPr>
         <w:pStyle w:val="Titre2"/>
-      </w:pPr>
-      <w:r>
+        <w:rPr>
+          <w:rFonts w:asciiTheme="minorHAnsi" w:hAnsiTheme="minorHAnsi" w:cstheme="minorHAnsi"/>
+        </w:rPr>
+      </w:pPr>
+      <w:r>
+        <w:rPr>
+          <w:rFonts w:asciiTheme="minorHAnsi" w:hAnsiTheme="minorHAnsi" w:cstheme="minorHAnsi"/>
+        </w:rPr>
         <w:t>Mardi</w:t>
       </w:r>
     </w:p>
     <w:p>
-      <w:r>
+      <w:pPr>
+        <w:rPr>
+          <w:rFonts w:cstheme="minorHAnsi"/>
+        </w:rPr>
+      </w:pPr>
+      <w:r>
+        <w:rPr>
+          <w:rFonts w:cstheme="minorHAnsi"/>
+        </w:rPr>
         <w:t>Importer les données de la Table Département (1h)</w:t>
       </w:r>
     </w:p>
     <w:p>
-      <w:r>
+      <w:pPr>
+        <w:rPr>
+          <w:rFonts w:cstheme="minorHAnsi"/>
+        </w:rPr>
+      </w:pPr>
+      <w:r>
+        <w:rPr>
+          <w:rFonts w:cstheme="minorHAnsi"/>
+        </w:rPr>
         <w:t>Ajouter la liste déroulante pour les Départements (30min)</w:t>
       </w:r>
     </w:p>
     <w:p>
-      <w:r>
+      <w:pPr>
+        <w:rPr>
+          <w:rFonts w:cstheme="minorHAnsi"/>
+        </w:rPr>
+      </w:pPr>
+      <w:r>
+        <w:rPr>
+          <w:rFonts w:cstheme="minorHAnsi"/>
+        </w:rPr>
         <w:t>Rapport – Partie Serveur (1h)</w:t>
       </w:r>
     </w:p>
     <w:p>
-      <w:r>
+      <w:pPr>
+        <w:rPr>
+          <w:rFonts w:cstheme="minorHAnsi"/>
+        </w:rPr>
+      </w:pPr>
+      <w:r>
+        <w:rPr>
+          <w:rFonts w:cstheme="minorHAnsi"/>
+        </w:rPr>
         <w:t xml:space="preserve">Requête SQL pour la </w:t>
       </w:r>
       <w:proofErr w:type="spellStart"/>
       <w:r>
+        <w:rPr>
+          <w:rFonts w:cstheme="minorHAnsi"/>
+        </w:rPr>
         <w:t>creation</w:t>
       </w:r>
       <w:proofErr w:type="spellEnd"/>
       <w:r>
+        <w:rPr>
+          <w:rFonts w:cstheme="minorHAnsi"/>
+        </w:rPr>
         <w:t xml:space="preserve"> de ticket :</w:t>
       </w:r>
     </w:p>
@@ -87,48 +177,84 @@
           <w:ilvl w:val="0"/>
           <w:numId w:val="1"/>
         </w:numPr>
-      </w:pPr>
-      <w:r>
+        <w:rPr>
+          <w:rFonts w:cstheme="minorHAnsi"/>
+        </w:rPr>
+      </w:pPr>
+      <w:r>
+        <w:rPr>
+          <w:rFonts w:cstheme="minorHAnsi"/>
+        </w:rPr>
         <w:t>Créer l’id du ticket d’après les tickets existants (2h)</w:t>
       </w:r>
     </w:p>
     <w:p>
       <w:pPr>
         <w:pStyle w:val="Titre2"/>
-      </w:pPr>
-      <w:r>
+        <w:rPr>
+          <w:rFonts w:asciiTheme="minorHAnsi" w:hAnsiTheme="minorHAnsi" w:cstheme="minorHAnsi"/>
+        </w:rPr>
+      </w:pPr>
+      <w:r>
+        <w:rPr>
+          <w:rFonts w:asciiTheme="minorHAnsi" w:hAnsiTheme="minorHAnsi" w:cstheme="minorHAnsi"/>
+        </w:rPr>
         <w:t>Mercredi</w:t>
       </w:r>
     </w:p>
     <w:p>
       <w:pPr>
         <w:pStyle w:val="Titre2"/>
-      </w:pPr>
-      <w:r>
+        <w:rPr>
+          <w:rFonts w:asciiTheme="minorHAnsi" w:hAnsiTheme="minorHAnsi" w:cstheme="minorHAnsi"/>
+        </w:rPr>
+      </w:pPr>
+      <w:r>
+        <w:rPr>
+          <w:rFonts w:asciiTheme="minorHAnsi" w:hAnsiTheme="minorHAnsi" w:cstheme="minorHAnsi"/>
+        </w:rPr>
         <w:t xml:space="preserve">Jeudi </w:t>
       </w:r>
     </w:p>
     <w:p>
       <w:pPr>
         <w:pStyle w:val="Titre2"/>
-      </w:pPr>
-      <w:r>
+        <w:rPr>
+          <w:rFonts w:asciiTheme="minorHAnsi" w:hAnsiTheme="minorHAnsi" w:cstheme="minorHAnsi"/>
+        </w:rPr>
+      </w:pPr>
+      <w:r>
+        <w:rPr>
+          <w:rFonts w:asciiTheme="minorHAnsi" w:hAnsiTheme="minorHAnsi" w:cstheme="minorHAnsi"/>
+        </w:rPr>
         <w:t>Vendredi</w:t>
       </w:r>
     </w:p>
     <w:p>
       <w:pPr>
         <w:pStyle w:val="Titre2"/>
-      </w:pPr>
-      <w:r>
+        <w:rPr>
+          <w:rFonts w:asciiTheme="minorHAnsi" w:hAnsiTheme="minorHAnsi" w:cstheme="minorHAnsi"/>
+        </w:rPr>
+      </w:pPr>
+      <w:r>
+        <w:rPr>
+          <w:rFonts w:asciiTheme="minorHAnsi" w:hAnsiTheme="minorHAnsi" w:cstheme="minorHAnsi"/>
+        </w:rPr>
         <w:t xml:space="preserve">Samedi </w:t>
       </w:r>
     </w:p>
     <w:p>
       <w:pPr>
         <w:pStyle w:val="Titre2"/>
-      </w:pPr>
-      <w:r>
+        <w:rPr>
+          <w:rFonts w:asciiTheme="minorHAnsi" w:hAnsiTheme="minorHAnsi" w:cstheme="minorHAnsi"/>
+        </w:rPr>
+      </w:pPr>
+      <w:r>
+        <w:rPr>
+          <w:rFonts w:asciiTheme="minorHAnsi" w:hAnsiTheme="minorHAnsi" w:cstheme="minorHAnsi"/>
+        </w:rPr>
         <w:t>Dimanche</w:t>
       </w:r>
     </w:p>
@@ -137,7 +263,7 @@
         <w:spacing w:line="259" w:lineRule="auto"/>
         <w:ind w:left="0"/>
         <w:rPr>
-          <w:rFonts w:asciiTheme="majorHAnsi" w:eastAsiaTheme="majorEastAsia" w:hAnsiTheme="majorHAnsi" w:cstheme="majorBidi"/>
+          <w:rFonts w:eastAsiaTheme="majorEastAsia" w:cstheme="minorHAnsi"/>
           <w:b/>
           <w:bCs/>
           <w:color w:val="2E74B5" w:themeColor="accent1" w:themeShade="BF"/>
@@ -146,113 +272,203 @@
           <w:u w:val="single"/>
         </w:rPr>
       </w:pPr>
-      <w:bookmarkStart w:id="0" w:name="_GoBack"/>
-      <w:bookmarkEnd w:id="0"/>
-      <w:r>
+      <w:r>
+        <w:rPr>
+          <w:rFonts w:cstheme="minorHAnsi"/>
+        </w:rPr>
         <w:br w:type="page"/>
       </w:r>
     </w:p>
     <w:p>
       <w:pPr>
         <w:pStyle w:val="Titre1"/>
-      </w:pPr>
-      <w:r>
+        <w:rPr>
+          <w:rFonts w:asciiTheme="minorHAnsi" w:hAnsiTheme="minorHAnsi" w:cstheme="minorHAnsi"/>
+        </w:rPr>
+      </w:pPr>
+      <w:r>
+        <w:rPr>
+          <w:rFonts w:asciiTheme="minorHAnsi" w:hAnsiTheme="minorHAnsi" w:cstheme="minorHAnsi"/>
+        </w:rPr>
         <w:lastRenderedPageBreak/>
-        <w:t>Semaine</w:t>
-      </w:r>
-      <w:r>
-        <w:t xml:space="preserve"> 9</w:t>
-      </w:r>
-    </w:p>
-    <w:p>
-      <w:pPr>
-        <w:pStyle w:val="Titre2"/>
-      </w:pPr>
-      <w:r>
+        <w:t>Semaine 9</w:t>
+      </w:r>
+    </w:p>
+    <w:p>
+      <w:pPr>
+        <w:pStyle w:val="Titre2"/>
+        <w:rPr>
+          <w:rFonts w:asciiTheme="minorHAnsi" w:hAnsiTheme="minorHAnsi" w:cstheme="minorHAnsi"/>
+        </w:rPr>
+      </w:pPr>
+      <w:r>
+        <w:rPr>
+          <w:rFonts w:asciiTheme="minorHAnsi" w:hAnsiTheme="minorHAnsi" w:cstheme="minorHAnsi"/>
+        </w:rPr>
         <w:t>Lundi</w:t>
       </w:r>
     </w:p>
     <w:p>
       <w:pPr>
         <w:pStyle w:val="Titre2"/>
-      </w:pPr>
-      <w:r>
+        <w:rPr>
+          <w:rFonts w:asciiTheme="minorHAnsi" w:hAnsiTheme="minorHAnsi" w:cstheme="minorHAnsi"/>
+        </w:rPr>
+      </w:pPr>
+      <w:r>
+        <w:rPr>
+          <w:rFonts w:asciiTheme="minorHAnsi" w:hAnsiTheme="minorHAnsi" w:cstheme="minorHAnsi"/>
+        </w:rPr>
         <w:t>Mardi</w:t>
       </w:r>
     </w:p>
     <w:p>
       <w:pPr>
         <w:pStyle w:val="Titre2"/>
-      </w:pPr>
-      <w:r>
+        <w:rPr>
+          <w:rFonts w:asciiTheme="minorHAnsi" w:hAnsiTheme="minorHAnsi" w:cstheme="minorHAnsi"/>
+        </w:rPr>
+      </w:pPr>
+      <w:r>
+        <w:rPr>
+          <w:rFonts w:asciiTheme="minorHAnsi" w:hAnsiTheme="minorHAnsi" w:cstheme="minorHAnsi"/>
+        </w:rPr>
         <w:t>Mercredi</w:t>
       </w:r>
     </w:p>
     <w:p>
-      <w:r>
+      <w:pPr>
+        <w:rPr>
+          <w:rFonts w:cstheme="minorHAnsi"/>
+        </w:rPr>
+      </w:pPr>
+      <w:r>
+        <w:rPr>
+          <w:rFonts w:cstheme="minorHAnsi"/>
+        </w:rPr>
         <w:t>Finir le header (2h)</w:t>
       </w:r>
     </w:p>
     <w:p>
       <w:pPr>
         <w:pStyle w:val="Titre2"/>
-      </w:pPr>
-      <w:r>
+        <w:rPr>
+          <w:rFonts w:asciiTheme="minorHAnsi" w:hAnsiTheme="minorHAnsi" w:cstheme="minorHAnsi"/>
+        </w:rPr>
+      </w:pPr>
+      <w:r>
+        <w:rPr>
+          <w:rFonts w:asciiTheme="minorHAnsi" w:hAnsiTheme="minorHAnsi" w:cstheme="minorHAnsi"/>
+        </w:rPr>
         <w:t xml:space="preserve">Jeudi </w:t>
       </w:r>
     </w:p>
     <w:p>
-      <w:r>
+      <w:pPr>
+        <w:rPr>
+          <w:rFonts w:cstheme="minorHAnsi"/>
+        </w:rPr>
+      </w:pPr>
+      <w:r>
+        <w:rPr>
+          <w:rFonts w:cstheme="minorHAnsi"/>
+        </w:rPr>
         <w:t xml:space="preserve">Résoudre problème Osama avec </w:t>
       </w:r>
       <w:proofErr w:type="spellStart"/>
       <w:r>
+        <w:rPr>
+          <w:rFonts w:cstheme="minorHAnsi"/>
+        </w:rPr>
         <w:t>GitHub</w:t>
       </w:r>
       <w:proofErr w:type="spellEnd"/>
       <w:r>
+        <w:rPr>
+          <w:rFonts w:cstheme="minorHAnsi"/>
+        </w:rPr>
         <w:t xml:space="preserve"> (30min)</w:t>
       </w:r>
     </w:p>
     <w:p>
-      <w:r>
+      <w:pPr>
+        <w:rPr>
+          <w:rFonts w:cstheme="minorHAnsi"/>
+        </w:rPr>
+      </w:pPr>
+      <w:r>
+        <w:rPr>
+          <w:rFonts w:cstheme="minorHAnsi"/>
+        </w:rPr>
         <w:t xml:space="preserve">Faire le rapport – Partie </w:t>
       </w:r>
       <w:proofErr w:type="spellStart"/>
       <w:r>
+        <w:rPr>
+          <w:rFonts w:cstheme="minorHAnsi"/>
+        </w:rPr>
         <w:t>Synology</w:t>
       </w:r>
       <w:proofErr w:type="spellEnd"/>
       <w:r>
+        <w:rPr>
+          <w:rFonts w:cstheme="minorHAnsi"/>
+        </w:rPr>
         <w:t xml:space="preserve"> (30min)</w:t>
       </w:r>
     </w:p>
     <w:p>
       <w:pPr>
         <w:pStyle w:val="Titre2"/>
-      </w:pPr>
-      <w:r>
+        <w:rPr>
+          <w:rFonts w:asciiTheme="minorHAnsi" w:hAnsiTheme="minorHAnsi" w:cstheme="minorHAnsi"/>
+        </w:rPr>
+      </w:pPr>
+      <w:r>
+        <w:rPr>
+          <w:rFonts w:asciiTheme="minorHAnsi" w:hAnsiTheme="minorHAnsi" w:cstheme="minorHAnsi"/>
+        </w:rPr>
         <w:t>Vendredi</w:t>
       </w:r>
     </w:p>
     <w:p>
-      <w:r>
+      <w:pPr>
+        <w:rPr>
+          <w:rFonts w:cstheme="minorHAnsi"/>
+        </w:rPr>
+      </w:pPr>
+      <w:r>
+        <w:rPr>
+          <w:rFonts w:cstheme="minorHAnsi"/>
+        </w:rPr>
         <w:t>Faire le Gantt (30min)</w:t>
       </w:r>
     </w:p>
     <w:p>
       <w:pPr>
         <w:pStyle w:val="Titre2"/>
-      </w:pPr>
-      <w:r>
+        <w:rPr>
+          <w:rFonts w:asciiTheme="minorHAnsi" w:hAnsiTheme="minorHAnsi" w:cstheme="minorHAnsi"/>
+        </w:rPr>
+      </w:pPr>
+      <w:r>
+        <w:rPr>
+          <w:rFonts w:asciiTheme="minorHAnsi" w:hAnsiTheme="minorHAnsi" w:cstheme="minorHAnsi"/>
+        </w:rPr>
         <w:t xml:space="preserve">Samedi </w:t>
       </w:r>
     </w:p>
     <w:p>
       <w:pPr>
         <w:pStyle w:val="Titre2"/>
-      </w:pPr>
-      <w:r>
+        <w:rPr>
+          <w:rFonts w:asciiTheme="minorHAnsi" w:hAnsiTheme="minorHAnsi" w:cstheme="minorHAnsi"/>
+        </w:rPr>
+      </w:pPr>
+      <w:r>
+        <w:rPr>
+          <w:rFonts w:asciiTheme="minorHAnsi" w:hAnsiTheme="minorHAnsi" w:cstheme="minorHAnsi"/>
+        </w:rPr>
         <w:t>Dimanche</w:t>
       </w:r>
     </w:p>
@@ -261,136 +477,240 @@
         <w:spacing w:line="259" w:lineRule="auto"/>
         <w:ind w:left="0"/>
         <w:rPr>
-          <w:rFonts w:asciiTheme="majorHAnsi" w:eastAsiaTheme="majorEastAsia" w:hAnsiTheme="majorHAnsi" w:cstheme="majorBidi"/>
+          <w:rFonts w:eastAsiaTheme="majorEastAsia" w:cstheme="minorHAnsi"/>
           <w:color w:val="2E74B5" w:themeColor="accent1" w:themeShade="BF"/>
           <w:sz w:val="26"/>
           <w:szCs w:val="26"/>
         </w:rPr>
       </w:pPr>
       <w:r>
+        <w:rPr>
+          <w:rFonts w:cstheme="minorHAnsi"/>
+        </w:rPr>
         <w:br w:type="page"/>
       </w:r>
     </w:p>
     <w:p>
       <w:pPr>
         <w:pStyle w:val="Titre1"/>
-      </w:pPr>
-      <w:r>
+        <w:rPr>
+          <w:rFonts w:asciiTheme="minorHAnsi" w:hAnsiTheme="minorHAnsi" w:cstheme="minorHAnsi"/>
+        </w:rPr>
+      </w:pPr>
+      <w:r>
+        <w:rPr>
+          <w:rFonts w:asciiTheme="minorHAnsi" w:hAnsiTheme="minorHAnsi" w:cstheme="minorHAnsi"/>
+        </w:rPr>
         <w:lastRenderedPageBreak/>
-        <w:t>Semaine</w:t>
-      </w:r>
-      <w:r>
-        <w:t xml:space="preserve"> 9</w:t>
-      </w:r>
-    </w:p>
-    <w:p>
-      <w:pPr>
-        <w:pStyle w:val="Titre2"/>
-      </w:pPr>
-      <w:r>
+        <w:t>Semaine 9</w:t>
+      </w:r>
+    </w:p>
+    <w:p>
+      <w:pPr>
+        <w:pStyle w:val="Titre2"/>
+        <w:rPr>
+          <w:rFonts w:asciiTheme="minorHAnsi" w:hAnsiTheme="minorHAnsi" w:cstheme="minorHAnsi"/>
+        </w:rPr>
+      </w:pPr>
+      <w:r>
+        <w:rPr>
+          <w:rFonts w:asciiTheme="minorHAnsi" w:hAnsiTheme="minorHAnsi" w:cstheme="minorHAnsi"/>
+        </w:rPr>
         <w:t>Lundi</w:t>
       </w:r>
     </w:p>
     <w:p>
       <w:pPr>
         <w:pStyle w:val="Titre2"/>
-      </w:pPr>
-      <w:r>
+        <w:rPr>
+          <w:rFonts w:asciiTheme="minorHAnsi" w:hAnsiTheme="minorHAnsi" w:cstheme="minorHAnsi"/>
+        </w:rPr>
+      </w:pPr>
+      <w:r>
+        <w:rPr>
+          <w:rFonts w:asciiTheme="minorHAnsi" w:hAnsiTheme="minorHAnsi" w:cstheme="minorHAnsi"/>
+        </w:rPr>
         <w:t>Mardi</w:t>
       </w:r>
     </w:p>
     <w:p>
       <w:pPr>
         <w:pStyle w:val="Titre2"/>
-      </w:pPr>
-      <w:r>
+        <w:rPr>
+          <w:rFonts w:asciiTheme="minorHAnsi" w:hAnsiTheme="minorHAnsi" w:cstheme="minorHAnsi"/>
+        </w:rPr>
+      </w:pPr>
+      <w:r>
+        <w:rPr>
+          <w:rFonts w:asciiTheme="minorHAnsi" w:hAnsiTheme="minorHAnsi" w:cstheme="minorHAnsi"/>
+        </w:rPr>
         <w:t>Mercredi</w:t>
       </w:r>
     </w:p>
     <w:p>
-      <w:r>
+      <w:pPr>
+        <w:rPr>
+          <w:rFonts w:cstheme="minorHAnsi"/>
+        </w:rPr>
+      </w:pPr>
+      <w:r>
+        <w:rPr>
+          <w:rFonts w:cstheme="minorHAnsi"/>
+        </w:rPr>
         <w:t>Finir le header (2h)</w:t>
       </w:r>
     </w:p>
     <w:p>
       <w:pPr>
         <w:pStyle w:val="Titre2"/>
-      </w:pPr>
-      <w:r>
+        <w:rPr>
+          <w:rFonts w:asciiTheme="minorHAnsi" w:hAnsiTheme="minorHAnsi" w:cstheme="minorHAnsi"/>
+        </w:rPr>
+      </w:pPr>
+      <w:r>
+        <w:rPr>
+          <w:rFonts w:asciiTheme="minorHAnsi" w:hAnsiTheme="minorHAnsi" w:cstheme="minorHAnsi"/>
+        </w:rPr>
         <w:t xml:space="preserve">Jeudi </w:t>
       </w:r>
     </w:p>
     <w:p>
-      <w:r>
+      <w:pPr>
+        <w:rPr>
+          <w:rFonts w:cstheme="minorHAnsi"/>
+        </w:rPr>
+      </w:pPr>
+      <w:r>
+        <w:rPr>
+          <w:rFonts w:cstheme="minorHAnsi"/>
+        </w:rPr>
         <w:t xml:space="preserve">Résoudre problème Osama avec </w:t>
       </w:r>
       <w:proofErr w:type="spellStart"/>
       <w:r>
+        <w:rPr>
+          <w:rFonts w:cstheme="minorHAnsi"/>
+        </w:rPr>
         <w:t>GitHub</w:t>
       </w:r>
       <w:proofErr w:type="spellEnd"/>
       <w:r>
+        <w:rPr>
+          <w:rFonts w:cstheme="minorHAnsi"/>
+        </w:rPr>
         <w:t xml:space="preserve"> (30min)</w:t>
       </w:r>
     </w:p>
     <w:p>
       <w:pPr>
         <w:pStyle w:val="Titre2"/>
-      </w:pPr>
-      <w:r>
+        <w:rPr>
+          <w:rFonts w:asciiTheme="minorHAnsi" w:hAnsiTheme="minorHAnsi" w:cstheme="minorHAnsi"/>
+        </w:rPr>
+      </w:pPr>
+      <w:r>
+        <w:rPr>
+          <w:rFonts w:asciiTheme="minorHAnsi" w:hAnsiTheme="minorHAnsi" w:cstheme="minorHAnsi"/>
+        </w:rPr>
         <w:t>Vendredi</w:t>
       </w:r>
     </w:p>
     <w:p>
-      <w:r>
+      <w:pPr>
+        <w:rPr>
+          <w:rFonts w:cstheme="minorHAnsi"/>
+        </w:rPr>
+      </w:pPr>
+      <w:r>
+        <w:rPr>
+          <w:rFonts w:cstheme="minorHAnsi"/>
+        </w:rPr>
         <w:t xml:space="preserve">Avancer dans la suppression de </w:t>
       </w:r>
       <w:proofErr w:type="spellStart"/>
       <w:r>
+        <w:rPr>
+          <w:rFonts w:cstheme="minorHAnsi"/>
+        </w:rPr>
         <w:t>Bootstrap</w:t>
       </w:r>
       <w:proofErr w:type="spellEnd"/>
       <w:r>
+        <w:rPr>
+          <w:rFonts w:cstheme="minorHAnsi"/>
+        </w:rPr>
         <w:t xml:space="preserve"> (2h)</w:t>
       </w:r>
     </w:p>
     <w:p>
       <w:pPr>
         <w:pStyle w:val="Titre2"/>
-      </w:pPr>
-      <w:r>
+        <w:rPr>
+          <w:rFonts w:asciiTheme="minorHAnsi" w:hAnsiTheme="minorHAnsi" w:cstheme="minorHAnsi"/>
+        </w:rPr>
+      </w:pPr>
+      <w:r>
+        <w:rPr>
+          <w:rFonts w:asciiTheme="minorHAnsi" w:hAnsiTheme="minorHAnsi" w:cstheme="minorHAnsi"/>
+        </w:rPr>
         <w:t xml:space="preserve">Samedi </w:t>
       </w:r>
     </w:p>
     <w:p>
       <w:pPr>
         <w:pStyle w:val="Titre2"/>
-      </w:pPr>
-      <w:r>
+        <w:rPr>
+          <w:rFonts w:asciiTheme="minorHAnsi" w:hAnsiTheme="minorHAnsi" w:cstheme="minorHAnsi"/>
+        </w:rPr>
+      </w:pPr>
+      <w:r>
+        <w:rPr>
+          <w:rFonts w:asciiTheme="minorHAnsi" w:hAnsiTheme="minorHAnsi" w:cstheme="minorHAnsi"/>
+        </w:rPr>
         <w:t>Dimanche</w:t>
       </w:r>
     </w:p>
     <w:p>
-      <w:r>
+      <w:pPr>
+        <w:rPr>
+          <w:rFonts w:cstheme="minorHAnsi"/>
+        </w:rPr>
+      </w:pPr>
+      <w:r>
+        <w:rPr>
+          <w:rFonts w:cstheme="minorHAnsi"/>
+        </w:rPr>
         <w:t xml:space="preserve">Modifier le </w:t>
       </w:r>
       <w:proofErr w:type="spellStart"/>
       <w:proofErr w:type="gramStart"/>
       <w:r>
+        <w:rPr>
+          <w:rFonts w:cstheme="minorHAnsi"/>
+        </w:rPr>
         <w:t>Gannt</w:t>
       </w:r>
       <w:proofErr w:type="spellEnd"/>
       <w:r>
+        <w:rPr>
+          <w:rFonts w:cstheme="minorHAnsi"/>
+        </w:rPr>
         <w:t>(</w:t>
       </w:r>
       <w:proofErr w:type="gramEnd"/>
       <w:r>
+        <w:rPr>
+          <w:rFonts w:cstheme="minorHAnsi"/>
+        </w:rPr>
         <w:t>30min)</w:t>
       </w:r>
     </w:p>
     <w:p>
       <w:pPr>
         <w:pStyle w:val="Titre1"/>
+        <w:rPr>
+          <w:rFonts w:asciiTheme="minorHAnsi" w:hAnsiTheme="minorHAnsi" w:cstheme="minorHAnsi"/>
+        </w:rPr>
       </w:pPr>
     </w:p>
     <w:p>
@@ -398,33 +718,45 @@
         <w:spacing w:line="259" w:lineRule="auto"/>
         <w:ind w:left="0"/>
         <w:rPr>
-          <w:rFonts w:asciiTheme="majorHAnsi" w:eastAsiaTheme="majorEastAsia" w:hAnsiTheme="majorHAnsi" w:cstheme="majorBidi"/>
+          <w:rFonts w:eastAsiaTheme="majorEastAsia" w:cstheme="minorHAnsi"/>
           <w:color w:val="2E74B5" w:themeColor="accent1" w:themeShade="BF"/>
           <w:sz w:val="26"/>
           <w:szCs w:val="26"/>
         </w:rPr>
       </w:pPr>
       <w:r>
+        <w:rPr>
+          <w:rFonts w:cstheme="minorHAnsi"/>
+        </w:rPr>
         <w:br w:type="page"/>
       </w:r>
     </w:p>
     <w:p>
       <w:pPr>
         <w:pStyle w:val="Titre1"/>
-      </w:pPr>
-      <w:r>
+        <w:rPr>
+          <w:rFonts w:asciiTheme="minorHAnsi" w:hAnsiTheme="minorHAnsi" w:cstheme="minorHAnsi"/>
+        </w:rPr>
+      </w:pPr>
+      <w:r>
+        <w:rPr>
+          <w:rFonts w:asciiTheme="minorHAnsi" w:hAnsiTheme="minorHAnsi" w:cstheme="minorHAnsi"/>
+        </w:rPr>
         <w:lastRenderedPageBreak/>
-        <w:t>Semaine</w:t>
-      </w:r>
-      <w:r>
-        <w:t xml:space="preserve"> 8</w:t>
-      </w:r>
-    </w:p>
-    <w:p>
-      <w:pPr>
-        <w:pStyle w:val="Titre2"/>
-      </w:pPr>
-      <w:r>
+        <w:t>Semaine 8</w:t>
+      </w:r>
+    </w:p>
+    <w:p>
+      <w:pPr>
+        <w:pStyle w:val="Titre2"/>
+        <w:rPr>
+          <w:rFonts w:asciiTheme="minorHAnsi" w:hAnsiTheme="minorHAnsi" w:cstheme="minorHAnsi"/>
+        </w:rPr>
+      </w:pPr>
+      <w:r>
+        <w:rPr>
+          <w:rFonts w:asciiTheme="minorHAnsi" w:hAnsiTheme="minorHAnsi" w:cstheme="minorHAnsi"/>
+        </w:rPr>
         <w:t>Lundi</w:t>
       </w:r>
     </w:p>
@@ -436,8 +768,14 @@
           <w:numId w:val="2"/>
         </w:numPr>
         <w:ind w:left="1134" w:hanging="501"/>
-      </w:pPr>
-      <w:r>
+        <w:rPr>
+          <w:rFonts w:cstheme="minorHAnsi"/>
+        </w:rPr>
+      </w:pPr>
+      <w:r>
+        <w:rPr>
+          <w:rFonts w:cstheme="minorHAnsi"/>
+        </w:rPr>
         <w:t>Finir Page « Création de ticket » (3h)</w:t>
       </w:r>
     </w:p>
@@ -449,40 +787,70 @@
           <w:numId w:val="2"/>
         </w:numPr>
         <w:ind w:left="1134" w:hanging="501"/>
-      </w:pPr>
-      <w:r>
+        <w:rPr>
+          <w:rFonts w:cstheme="minorHAnsi"/>
+        </w:rPr>
+      </w:pPr>
+      <w:r>
+        <w:rPr>
+          <w:rFonts w:cstheme="minorHAnsi"/>
+        </w:rPr>
         <w:t xml:space="preserve">Enlever </w:t>
       </w:r>
       <w:proofErr w:type="spellStart"/>
       <w:r>
+        <w:rPr>
+          <w:rFonts w:cstheme="minorHAnsi"/>
+        </w:rPr>
         <w:t>BootStrap</w:t>
       </w:r>
       <w:proofErr w:type="spellEnd"/>
       <w:r>
+        <w:rPr>
+          <w:rFonts w:cstheme="minorHAnsi"/>
+        </w:rPr>
         <w:t xml:space="preserve"> (3h)</w:t>
       </w:r>
     </w:p>
     <w:p>
       <w:pPr>
         <w:pStyle w:val="Titre2"/>
-      </w:pPr>
-      <w:r>
+        <w:rPr>
+          <w:rFonts w:asciiTheme="minorHAnsi" w:hAnsiTheme="minorHAnsi" w:cstheme="minorHAnsi"/>
+        </w:rPr>
+      </w:pPr>
+      <w:r>
+        <w:rPr>
+          <w:rFonts w:asciiTheme="minorHAnsi" w:hAnsiTheme="minorHAnsi" w:cstheme="minorHAnsi"/>
+        </w:rPr>
         <w:t>Mardi</w:t>
       </w:r>
     </w:p>
     <w:p>
       <w:pPr>
         <w:pStyle w:val="Titre2"/>
-      </w:pPr>
-      <w:r>
+        <w:rPr>
+          <w:rFonts w:asciiTheme="minorHAnsi" w:hAnsiTheme="minorHAnsi" w:cstheme="minorHAnsi"/>
+        </w:rPr>
+      </w:pPr>
+      <w:r>
+        <w:rPr>
+          <w:rFonts w:asciiTheme="minorHAnsi" w:hAnsiTheme="minorHAnsi" w:cstheme="minorHAnsi"/>
+        </w:rPr>
         <w:t>Mercredi</w:t>
       </w:r>
     </w:p>
     <w:p>
       <w:pPr>
         <w:pStyle w:val="Titre2"/>
-      </w:pPr>
-      <w:r>
+        <w:rPr>
+          <w:rFonts w:asciiTheme="minorHAnsi" w:hAnsiTheme="minorHAnsi" w:cstheme="minorHAnsi"/>
+        </w:rPr>
+      </w:pPr>
+      <w:r>
+        <w:rPr>
+          <w:rFonts w:asciiTheme="minorHAnsi" w:hAnsiTheme="minorHAnsi" w:cstheme="minorHAnsi"/>
+        </w:rPr>
         <w:t>Jeudi</w:t>
       </w:r>
     </w:p>
@@ -494,21 +862,36 @@
           <w:numId w:val="3"/>
         </w:numPr>
         <w:ind w:left="993"/>
-      </w:pPr>
-      <w:r>
+        <w:rPr>
+          <w:rFonts w:cstheme="minorHAnsi"/>
+        </w:rPr>
+      </w:pPr>
+      <w:r>
+        <w:rPr>
+          <w:rFonts w:cstheme="minorHAnsi"/>
+        </w:rPr>
         <w:t xml:space="preserve">Problème avec la connexion à la DB et nous avons cherché avec </w:t>
       </w:r>
       <w:proofErr w:type="spellStart"/>
       <w:proofErr w:type="gramStart"/>
       <w:r>
+        <w:rPr>
+          <w:rFonts w:cstheme="minorHAnsi"/>
+        </w:rPr>
         <w:t>Rogeiro</w:t>
       </w:r>
       <w:proofErr w:type="spellEnd"/>
       <w:r>
+        <w:rPr>
+          <w:rFonts w:cstheme="minorHAnsi"/>
+        </w:rPr>
         <w:t>(</w:t>
       </w:r>
       <w:proofErr w:type="gramEnd"/>
       <w:r>
+        <w:rPr>
+          <w:rFonts w:cstheme="minorHAnsi"/>
+        </w:rPr>
         <w:t>1h)</w:t>
       </w:r>
     </w:p>
@@ -520,8 +903,14 @@
           <w:numId w:val="3"/>
         </w:numPr>
         <w:ind w:left="993"/>
-      </w:pPr>
-      <w:r>
+        <w:rPr>
+          <w:rFonts w:cstheme="minorHAnsi"/>
+        </w:rPr>
+      </w:pPr>
+      <w:r>
+        <w:rPr>
+          <w:rFonts w:cstheme="minorHAnsi"/>
+        </w:rPr>
         <w:t>Regarder sur internet les solutions (30min)</w:t>
       </w:r>
     </w:p>
@@ -533,16 +922,28 @@
           <w:numId w:val="3"/>
         </w:numPr>
         <w:ind w:left="993"/>
-      </w:pPr>
-      <w:r>
+        <w:rPr>
+          <w:rFonts w:cstheme="minorHAnsi"/>
+        </w:rPr>
+      </w:pPr>
+      <w:r>
+        <w:rPr>
+          <w:rFonts w:cstheme="minorHAnsi"/>
+        </w:rPr>
         <w:t xml:space="preserve">Comparer les paramètres du NAS avec celui de </w:t>
       </w:r>
       <w:proofErr w:type="spellStart"/>
       <w:r>
+        <w:rPr>
+          <w:rFonts w:cstheme="minorHAnsi"/>
+        </w:rPr>
         <w:t>Rogeiro</w:t>
       </w:r>
       <w:proofErr w:type="spellEnd"/>
       <w:r>
+        <w:rPr>
+          <w:rFonts w:cstheme="minorHAnsi"/>
+        </w:rPr>
         <w:t xml:space="preserve"> (30min)</w:t>
       </w:r>
     </w:p>
@@ -554,32 +955,56 @@
           <w:numId w:val="3"/>
         </w:numPr>
         <w:ind w:left="993"/>
-      </w:pPr>
-      <w:r>
+        <w:rPr>
+          <w:rFonts w:cstheme="minorHAnsi"/>
+        </w:rPr>
+      </w:pPr>
+      <w:r>
+        <w:rPr>
+          <w:rFonts w:cstheme="minorHAnsi"/>
+        </w:rPr>
         <w:t>Faire le rapport du problème (30min)</w:t>
       </w:r>
     </w:p>
     <w:p>
       <w:pPr>
         <w:pStyle w:val="Titre2"/>
-      </w:pPr>
-      <w:r>
+        <w:rPr>
+          <w:rFonts w:asciiTheme="minorHAnsi" w:hAnsiTheme="minorHAnsi" w:cstheme="minorHAnsi"/>
+        </w:rPr>
+      </w:pPr>
+      <w:r>
+        <w:rPr>
+          <w:rFonts w:asciiTheme="minorHAnsi" w:hAnsiTheme="minorHAnsi" w:cstheme="minorHAnsi"/>
+        </w:rPr>
         <w:t>Vendredi</w:t>
       </w:r>
     </w:p>
     <w:p>
       <w:pPr>
         <w:pStyle w:val="Titre2"/>
-      </w:pPr>
-      <w:r>
+        <w:rPr>
+          <w:rFonts w:asciiTheme="minorHAnsi" w:hAnsiTheme="minorHAnsi" w:cstheme="minorHAnsi"/>
+        </w:rPr>
+      </w:pPr>
+      <w:r>
+        <w:rPr>
+          <w:rFonts w:asciiTheme="minorHAnsi" w:hAnsiTheme="minorHAnsi" w:cstheme="minorHAnsi"/>
+        </w:rPr>
         <w:t xml:space="preserve">Samedi </w:t>
       </w:r>
     </w:p>
     <w:p>
       <w:pPr>
         <w:pStyle w:val="Titre2"/>
-      </w:pPr>
-      <w:r>
+        <w:rPr>
+          <w:rFonts w:asciiTheme="minorHAnsi" w:hAnsiTheme="minorHAnsi" w:cstheme="minorHAnsi"/>
+        </w:rPr>
+      </w:pPr>
+      <w:r>
+        <w:rPr>
+          <w:rFonts w:asciiTheme="minorHAnsi" w:hAnsiTheme="minorHAnsi" w:cstheme="minorHAnsi"/>
+        </w:rPr>
         <w:t>Dimanche</w:t>
       </w:r>
     </w:p>
@@ -588,96 +1013,173 @@
         <w:spacing w:line="259" w:lineRule="auto"/>
         <w:ind w:left="0"/>
         <w:rPr>
-          <w:rFonts w:asciiTheme="majorHAnsi" w:eastAsiaTheme="majorEastAsia" w:hAnsiTheme="majorHAnsi" w:cstheme="majorBidi"/>
+          <w:rFonts w:eastAsiaTheme="majorEastAsia" w:cstheme="minorHAnsi"/>
           <w:color w:val="2E74B5" w:themeColor="accent1" w:themeShade="BF"/>
           <w:sz w:val="26"/>
           <w:szCs w:val="26"/>
         </w:rPr>
       </w:pPr>
       <w:r>
+        <w:rPr>
+          <w:rFonts w:cstheme="minorHAnsi"/>
+        </w:rPr>
         <w:br w:type="page"/>
       </w:r>
     </w:p>
     <w:p>
       <w:pPr>
         <w:pStyle w:val="Titre1"/>
+        <w:rPr>
+          <w:rFonts w:asciiTheme="minorHAnsi" w:hAnsiTheme="minorHAnsi" w:cstheme="minorHAnsi"/>
+        </w:rPr>
       </w:pPr>
     </w:p>
     <w:p>
       <w:pPr>
         <w:pStyle w:val="Titre1"/>
-      </w:pPr>
-      <w:r>
-        <w:t>Semaine</w:t>
-      </w:r>
-      <w:r>
-        <w:t xml:space="preserve"> 7</w:t>
-      </w:r>
-    </w:p>
-    <w:p>
-      <w:pPr>
-        <w:pStyle w:val="Titre2"/>
-      </w:pPr>
-      <w:r>
+        <w:rPr>
+          <w:rFonts w:asciiTheme="minorHAnsi" w:hAnsiTheme="minorHAnsi" w:cstheme="minorHAnsi"/>
+        </w:rPr>
+      </w:pPr>
+      <w:r>
+        <w:rPr>
+          <w:rFonts w:asciiTheme="minorHAnsi" w:hAnsiTheme="minorHAnsi" w:cstheme="minorHAnsi"/>
+        </w:rPr>
+        <w:t>Semaine 7</w:t>
+      </w:r>
+    </w:p>
+    <w:p>
+      <w:pPr>
+        <w:pStyle w:val="Titre2"/>
+        <w:rPr>
+          <w:rFonts w:asciiTheme="minorHAnsi" w:hAnsiTheme="minorHAnsi" w:cstheme="minorHAnsi"/>
+        </w:rPr>
+      </w:pPr>
+      <w:r>
+        <w:rPr>
+          <w:rFonts w:asciiTheme="minorHAnsi" w:hAnsiTheme="minorHAnsi" w:cstheme="minorHAnsi"/>
+        </w:rPr>
         <w:t>Lundi</w:t>
       </w:r>
     </w:p>
     <w:p>
       <w:pPr>
         <w:pStyle w:val="Titre2"/>
-      </w:pPr>
-      <w:r>
+        <w:rPr>
+          <w:rFonts w:asciiTheme="minorHAnsi" w:hAnsiTheme="minorHAnsi" w:cstheme="minorHAnsi"/>
+        </w:rPr>
+      </w:pPr>
+      <w:r>
+        <w:rPr>
+          <w:rFonts w:asciiTheme="minorHAnsi" w:hAnsiTheme="minorHAnsi" w:cstheme="minorHAnsi"/>
+        </w:rPr>
         <w:t>Mardi</w:t>
       </w:r>
     </w:p>
     <w:p>
       <w:pPr>
         <w:pStyle w:val="Titre2"/>
-      </w:pPr>
-      <w:r>
+        <w:rPr>
+          <w:rFonts w:asciiTheme="minorHAnsi" w:hAnsiTheme="minorHAnsi" w:cstheme="minorHAnsi"/>
+        </w:rPr>
+      </w:pPr>
+      <w:r>
+        <w:rPr>
+          <w:rFonts w:asciiTheme="minorHAnsi" w:hAnsiTheme="minorHAnsi" w:cstheme="minorHAnsi"/>
+        </w:rPr>
         <w:t>Mercredi</w:t>
       </w:r>
     </w:p>
     <w:p>
       <w:pPr>
         <w:pStyle w:val="Titre2"/>
-      </w:pPr>
-      <w:r>
+        <w:rPr>
+          <w:rFonts w:asciiTheme="minorHAnsi" w:hAnsiTheme="minorHAnsi" w:cstheme="minorHAnsi"/>
+        </w:rPr>
+      </w:pPr>
+      <w:r>
+        <w:rPr>
+          <w:rFonts w:asciiTheme="minorHAnsi" w:hAnsiTheme="minorHAnsi" w:cstheme="minorHAnsi"/>
+        </w:rPr>
         <w:t>Jeudi</w:t>
       </w:r>
     </w:p>
     <w:p>
-      <w:r>
+      <w:pPr>
+        <w:rPr>
+          <w:rFonts w:cstheme="minorHAnsi"/>
+        </w:rPr>
+      </w:pPr>
+      <w:r>
+        <w:rPr>
+          <w:rFonts w:cstheme="minorHAnsi"/>
+        </w:rPr>
         <w:t>•</w:t>
       </w:r>
       <w:r>
+        <w:rPr>
+          <w:rFonts w:cstheme="minorHAnsi"/>
+        </w:rPr>
         <w:tab/>
         <w:t>Essayer de trouver le problème de la connexion au NAS (20 minutes)</w:t>
       </w:r>
     </w:p>
     <w:p>
-      <w:r>
+      <w:pPr>
+        <w:rPr>
+          <w:rFonts w:cstheme="minorHAnsi"/>
+        </w:rPr>
+      </w:pPr>
+      <w:r>
+        <w:rPr>
+          <w:rFonts w:cstheme="minorHAnsi"/>
+        </w:rPr>
         <w:t>•</w:t>
       </w:r>
       <w:r>
+        <w:rPr>
+          <w:rFonts w:cstheme="minorHAnsi"/>
+        </w:rPr>
         <w:tab/>
         <w:t>Discutions avec le prof concernant les champs de la page « Création d’un Ticket » (30 minutes)</w:t>
       </w:r>
     </w:p>
     <w:p>
-      <w:r>
+      <w:pPr>
+        <w:rPr>
+          <w:rFonts w:cstheme="minorHAnsi"/>
+        </w:rPr>
+      </w:pPr>
+      <w:r>
+        <w:rPr>
+          <w:rFonts w:cstheme="minorHAnsi"/>
+        </w:rPr>
         <w:t>•</w:t>
       </w:r>
       <w:r>
+        <w:rPr>
+          <w:rFonts w:cstheme="minorHAnsi"/>
+        </w:rPr>
         <w:tab/>
         <w:t>Connecter le projet avec la base de données avec le prof (1 heure)</w:t>
       </w:r>
     </w:p>
     <w:p>
-      <w:r>
+      <w:pPr>
+        <w:rPr>
+          <w:rFonts w:cstheme="minorHAnsi"/>
+        </w:rPr>
+      </w:pPr>
+      <w:r>
+        <w:rPr>
+          <w:rFonts w:cstheme="minorHAnsi"/>
+        </w:rPr>
         <w:t>•</w:t>
       </w:r>
       <w:r>
+        <w:rPr>
+          <w:rFonts w:cstheme="minorHAnsi"/>
+        </w:rPr>
         <w:tab/>
         <w:t>Travailler sur l’HTML et CSS de la page Création de ticket (1 heure)</w:t>
       </w:r>
@@ -685,8 +1187,14 @@
     <w:p>
       <w:pPr>
         <w:pStyle w:val="Titre2"/>
-      </w:pPr>
-      <w:r>
+        <w:rPr>
+          <w:rFonts w:asciiTheme="minorHAnsi" w:hAnsiTheme="minorHAnsi" w:cstheme="minorHAnsi"/>
+        </w:rPr>
+      </w:pPr>
+      <w:r>
+        <w:rPr>
+          <w:rFonts w:asciiTheme="minorHAnsi" w:hAnsiTheme="minorHAnsi" w:cstheme="minorHAnsi"/>
+        </w:rPr>
         <w:t>Vendredi</w:t>
       </w:r>
     </w:p>
@@ -698,146 +1206,260 @@
           <w:numId w:val="4"/>
         </w:numPr>
         <w:ind w:left="1418" w:hanging="644"/>
-      </w:pPr>
-      <w:r>
+        <w:rPr>
+          <w:rFonts w:cstheme="minorHAnsi"/>
+        </w:rPr>
+      </w:pPr>
+      <w:r>
+        <w:rPr>
+          <w:rFonts w:cstheme="minorHAnsi"/>
+        </w:rPr>
         <w:t>Faire le Gantt (30min)</w:t>
       </w:r>
     </w:p>
     <w:p>
       <w:pPr>
         <w:pStyle w:val="Titre2"/>
-      </w:pPr>
-      <w:r>
+        <w:rPr>
+          <w:rFonts w:asciiTheme="minorHAnsi" w:hAnsiTheme="minorHAnsi" w:cstheme="minorHAnsi"/>
+        </w:rPr>
+      </w:pPr>
+      <w:r>
+        <w:rPr>
+          <w:rFonts w:asciiTheme="minorHAnsi" w:hAnsiTheme="minorHAnsi" w:cstheme="minorHAnsi"/>
+        </w:rPr>
         <w:t xml:space="preserve">Samedi </w:t>
       </w:r>
     </w:p>
     <w:p>
       <w:pPr>
         <w:pStyle w:val="Titre2"/>
-      </w:pPr>
-      <w:r>
+        <w:rPr>
+          <w:rFonts w:asciiTheme="minorHAnsi" w:hAnsiTheme="minorHAnsi" w:cstheme="minorHAnsi"/>
+        </w:rPr>
+      </w:pPr>
+      <w:r>
+        <w:rPr>
+          <w:rFonts w:asciiTheme="minorHAnsi" w:hAnsiTheme="minorHAnsi" w:cstheme="minorHAnsi"/>
+        </w:rPr>
         <w:t>Dimanche</w:t>
       </w:r>
     </w:p>
-    <w:p/>
+    <w:p>
+      <w:pPr>
+        <w:rPr>
+          <w:rFonts w:cstheme="minorHAnsi"/>
+        </w:rPr>
+      </w:pPr>
+    </w:p>
     <w:p>
       <w:pPr>
         <w:spacing w:line="259" w:lineRule="auto"/>
         <w:ind w:left="0"/>
         <w:rPr>
-          <w:rFonts w:asciiTheme="majorHAnsi" w:eastAsiaTheme="majorEastAsia" w:hAnsiTheme="majorHAnsi" w:cstheme="majorBidi"/>
+          <w:rFonts w:eastAsiaTheme="majorEastAsia" w:cstheme="minorHAnsi"/>
           <w:color w:val="2E74B5" w:themeColor="accent1" w:themeShade="BF"/>
           <w:sz w:val="26"/>
           <w:szCs w:val="26"/>
         </w:rPr>
       </w:pPr>
       <w:r>
+        <w:rPr>
+          <w:rFonts w:cstheme="minorHAnsi"/>
+        </w:rPr>
         <w:br w:type="page"/>
       </w:r>
     </w:p>
     <w:p>
       <w:pPr>
         <w:pStyle w:val="Titre1"/>
-      </w:pPr>
-      <w:r>
+        <w:rPr>
+          <w:rFonts w:asciiTheme="minorHAnsi" w:hAnsiTheme="minorHAnsi" w:cstheme="minorHAnsi"/>
+        </w:rPr>
+      </w:pPr>
+      <w:r>
+        <w:rPr>
+          <w:rFonts w:asciiTheme="minorHAnsi" w:hAnsiTheme="minorHAnsi" w:cstheme="minorHAnsi"/>
+        </w:rPr>
         <w:lastRenderedPageBreak/>
-        <w:t>Semaine</w:t>
-      </w:r>
-      <w:r>
-        <w:t xml:space="preserve"> 6</w:t>
-      </w:r>
-    </w:p>
-    <w:p>
-      <w:pPr>
-        <w:pStyle w:val="Titre2"/>
-      </w:pPr>
-      <w:r>
+        <w:t>Semaine 6</w:t>
+      </w:r>
+    </w:p>
+    <w:p>
+      <w:pPr>
+        <w:pStyle w:val="Titre2"/>
+        <w:rPr>
+          <w:rFonts w:asciiTheme="minorHAnsi" w:hAnsiTheme="minorHAnsi" w:cstheme="minorHAnsi"/>
+        </w:rPr>
+      </w:pPr>
+      <w:r>
+        <w:rPr>
+          <w:rFonts w:asciiTheme="minorHAnsi" w:hAnsiTheme="minorHAnsi" w:cstheme="minorHAnsi"/>
+        </w:rPr>
         <w:t>Lundi</w:t>
       </w:r>
     </w:p>
     <w:p>
-      <w:r>
+      <w:pPr>
+        <w:rPr>
+          <w:rFonts w:cstheme="minorHAnsi"/>
+        </w:rPr>
+      </w:pPr>
+      <w:r>
+        <w:rPr>
+          <w:rFonts w:cstheme="minorHAnsi"/>
+        </w:rPr>
         <w:t>Essayer de centrer l’image dans la page administration (3h)</w:t>
       </w:r>
     </w:p>
     <w:p>
       <w:pPr>
         <w:pStyle w:val="Titre2"/>
-      </w:pPr>
-      <w:r>
+        <w:rPr>
+          <w:rFonts w:asciiTheme="minorHAnsi" w:hAnsiTheme="minorHAnsi" w:cstheme="minorHAnsi"/>
+        </w:rPr>
+      </w:pPr>
+      <w:r>
+        <w:rPr>
+          <w:rFonts w:asciiTheme="minorHAnsi" w:hAnsiTheme="minorHAnsi" w:cstheme="minorHAnsi"/>
+        </w:rPr>
         <w:t>Mardi</w:t>
       </w:r>
     </w:p>
     <w:p>
       <w:pPr>
         <w:pStyle w:val="Titre2"/>
-      </w:pPr>
-      <w:r>
+        <w:rPr>
+          <w:rFonts w:asciiTheme="minorHAnsi" w:hAnsiTheme="minorHAnsi" w:cstheme="minorHAnsi"/>
+        </w:rPr>
+      </w:pPr>
+      <w:r>
+        <w:rPr>
+          <w:rFonts w:asciiTheme="minorHAnsi" w:hAnsiTheme="minorHAnsi" w:cstheme="minorHAnsi"/>
+        </w:rPr>
         <w:t>Mercredi</w:t>
       </w:r>
     </w:p>
     <w:p>
       <w:pPr>
         <w:pStyle w:val="Titre2"/>
-      </w:pPr>
-      <w:r>
+        <w:rPr>
+          <w:rFonts w:asciiTheme="minorHAnsi" w:hAnsiTheme="minorHAnsi" w:cstheme="minorHAnsi"/>
+        </w:rPr>
+      </w:pPr>
+      <w:r>
+        <w:rPr>
+          <w:rFonts w:asciiTheme="minorHAnsi" w:hAnsiTheme="minorHAnsi" w:cstheme="minorHAnsi"/>
+        </w:rPr>
         <w:t>Jeudi</w:t>
       </w:r>
     </w:p>
     <w:p>
-      <w:r>
+      <w:pPr>
+        <w:rPr>
+          <w:rFonts w:cstheme="minorHAnsi"/>
+        </w:rPr>
+      </w:pPr>
+      <w:r>
+        <w:rPr>
+          <w:rFonts w:cstheme="minorHAnsi"/>
+        </w:rPr>
         <w:t xml:space="preserve">Problème de </w:t>
       </w:r>
       <w:proofErr w:type="gramStart"/>
       <w:r>
+        <w:rPr>
+          <w:rFonts w:cstheme="minorHAnsi"/>
+        </w:rPr>
         <w:t>CSS(</w:t>
       </w:r>
       <w:proofErr w:type="gramEnd"/>
       <w:r>
+        <w:rPr>
+          <w:rFonts w:cstheme="minorHAnsi"/>
+        </w:rPr>
         <w:t>1h)</w:t>
       </w:r>
     </w:p>
     <w:p>
-      <w:r>
+      <w:pPr>
+        <w:rPr>
+          <w:rFonts w:cstheme="minorHAnsi"/>
+        </w:rPr>
+      </w:pPr>
+      <w:r>
+        <w:rPr>
+          <w:rFonts w:cstheme="minorHAnsi"/>
+        </w:rPr>
         <w:t>Explication prof pour XMAP (30min)</w:t>
       </w:r>
     </w:p>
     <w:p>
-      <w:r>
+      <w:pPr>
+        <w:rPr>
+          <w:rFonts w:cstheme="minorHAnsi"/>
+        </w:rPr>
+      </w:pPr>
+      <w:r>
+        <w:rPr>
+          <w:rFonts w:cstheme="minorHAnsi"/>
+        </w:rPr>
         <w:t xml:space="preserve">Début de la page </w:t>
       </w:r>
       <w:r>
         <w:rPr>
+          <w:rFonts w:cstheme="minorHAnsi"/>
           <w:b/>
           <w:bCs/>
         </w:rPr>
         <w:t>Création Ticket</w:t>
       </w:r>
       <w:r>
+        <w:rPr>
+          <w:rFonts w:cstheme="minorHAnsi"/>
+        </w:rPr>
         <w:t xml:space="preserve"> (1h)</w:t>
       </w:r>
     </w:p>
     <w:p>
       <w:pPr>
         <w:pStyle w:val="Titre2"/>
-      </w:pPr>
-      <w:r>
+        <w:rPr>
+          <w:rFonts w:asciiTheme="minorHAnsi" w:hAnsiTheme="minorHAnsi" w:cstheme="minorHAnsi"/>
+        </w:rPr>
+      </w:pPr>
+      <w:r>
+        <w:rPr>
+          <w:rFonts w:asciiTheme="minorHAnsi" w:hAnsiTheme="minorHAnsi" w:cstheme="minorHAnsi"/>
+        </w:rPr>
         <w:t>Vendredi</w:t>
       </w:r>
     </w:p>
     <w:p>
       <w:pPr>
         <w:pStyle w:val="Titre2"/>
-      </w:pPr>
-      <w:r>
+        <w:rPr>
+          <w:rFonts w:asciiTheme="minorHAnsi" w:hAnsiTheme="minorHAnsi" w:cstheme="minorHAnsi"/>
+        </w:rPr>
+      </w:pPr>
+      <w:r>
+        <w:rPr>
+          <w:rFonts w:asciiTheme="minorHAnsi" w:hAnsiTheme="minorHAnsi" w:cstheme="minorHAnsi"/>
+        </w:rPr>
         <w:t xml:space="preserve">Samedi </w:t>
       </w:r>
     </w:p>
     <w:p>
       <w:pPr>
         <w:pStyle w:val="Titre2"/>
-      </w:pPr>
-      <w:r>
+        <w:rPr>
+          <w:rFonts w:asciiTheme="minorHAnsi" w:hAnsiTheme="minorHAnsi" w:cstheme="minorHAnsi"/>
+        </w:rPr>
+      </w:pPr>
+      <w:r>
+        <w:rPr>
+          <w:rFonts w:asciiTheme="minorHAnsi" w:hAnsiTheme="minorHAnsi" w:cstheme="minorHAnsi"/>
+        </w:rPr>
         <w:t>Dimanche</w:t>
       </w:r>
     </w:p>
@@ -846,140 +1468,262 @@
         <w:spacing w:line="259" w:lineRule="auto"/>
         <w:ind w:left="0"/>
         <w:rPr>
-          <w:rFonts w:asciiTheme="majorHAnsi" w:eastAsiaTheme="majorEastAsia" w:hAnsiTheme="majorHAnsi" w:cstheme="majorBidi"/>
+          <w:rFonts w:eastAsiaTheme="majorEastAsia" w:cstheme="minorHAnsi"/>
           <w:color w:val="2E74B5" w:themeColor="accent1" w:themeShade="BF"/>
           <w:sz w:val="26"/>
           <w:szCs w:val="26"/>
         </w:rPr>
       </w:pPr>
       <w:r>
+        <w:rPr>
+          <w:rFonts w:cstheme="minorHAnsi"/>
+        </w:rPr>
         <w:br w:type="page"/>
       </w:r>
     </w:p>
     <w:p>
       <w:pPr>
         <w:pStyle w:val="Titre1"/>
-      </w:pPr>
-      <w:r>
+        <w:rPr>
+          <w:rFonts w:asciiTheme="minorHAnsi" w:hAnsiTheme="minorHAnsi" w:cstheme="minorHAnsi"/>
+        </w:rPr>
+      </w:pPr>
+      <w:r>
+        <w:rPr>
+          <w:rFonts w:asciiTheme="minorHAnsi" w:hAnsiTheme="minorHAnsi" w:cstheme="minorHAnsi"/>
+        </w:rPr>
         <w:lastRenderedPageBreak/>
-        <w:t>Semaine</w:t>
-      </w:r>
-      <w:r>
-        <w:t xml:space="preserve"> 5</w:t>
-      </w:r>
-    </w:p>
-    <w:p>
-      <w:pPr>
-        <w:pStyle w:val="Titre2"/>
-      </w:pPr>
-      <w:r>
+        <w:t>Semaine 5</w:t>
+      </w:r>
+    </w:p>
+    <w:p>
+      <w:pPr>
+        <w:pStyle w:val="Titre2"/>
+        <w:rPr>
+          <w:rFonts w:asciiTheme="minorHAnsi" w:hAnsiTheme="minorHAnsi" w:cstheme="minorHAnsi"/>
+        </w:rPr>
+      </w:pPr>
+      <w:r>
+        <w:rPr>
+          <w:rFonts w:asciiTheme="minorHAnsi" w:hAnsiTheme="minorHAnsi" w:cstheme="minorHAnsi"/>
+        </w:rPr>
         <w:t>Lundi</w:t>
       </w:r>
     </w:p>
     <w:p>
       <w:pPr>
         <w:pStyle w:val="Titre2"/>
-      </w:pPr>
-      <w:r>
+        <w:rPr>
+          <w:rFonts w:asciiTheme="minorHAnsi" w:hAnsiTheme="minorHAnsi" w:cstheme="minorHAnsi"/>
+        </w:rPr>
+      </w:pPr>
+      <w:r>
+        <w:rPr>
+          <w:rFonts w:asciiTheme="minorHAnsi" w:hAnsiTheme="minorHAnsi" w:cstheme="minorHAnsi"/>
+        </w:rPr>
         <w:t>Mardi</w:t>
       </w:r>
     </w:p>
     <w:p>
       <w:pPr>
         <w:pStyle w:val="Titre2"/>
-      </w:pPr>
-      <w:r>
+        <w:rPr>
+          <w:rFonts w:asciiTheme="minorHAnsi" w:hAnsiTheme="minorHAnsi" w:cstheme="minorHAnsi"/>
+        </w:rPr>
+      </w:pPr>
+      <w:r>
+        <w:rPr>
+          <w:rFonts w:asciiTheme="minorHAnsi" w:hAnsiTheme="minorHAnsi" w:cstheme="minorHAnsi"/>
+        </w:rPr>
         <w:t>Mercredi</w:t>
       </w:r>
     </w:p>
     <w:p>
       <w:pPr>
         <w:pStyle w:val="Titre2"/>
-      </w:pPr>
-      <w:r>
+        <w:rPr>
+          <w:rFonts w:asciiTheme="minorHAnsi" w:hAnsiTheme="minorHAnsi" w:cstheme="minorHAnsi"/>
+        </w:rPr>
+      </w:pPr>
+      <w:r>
+        <w:rPr>
+          <w:rFonts w:asciiTheme="minorHAnsi" w:hAnsiTheme="minorHAnsi" w:cstheme="minorHAnsi"/>
+        </w:rPr>
         <w:t>Jeudi</w:t>
       </w:r>
     </w:p>
     <w:p>
-      <w:r>
+      <w:pPr>
+        <w:rPr>
+          <w:rFonts w:cstheme="minorHAnsi"/>
+        </w:rPr>
+      </w:pPr>
+      <w:r>
+        <w:rPr>
+          <w:rFonts w:cstheme="minorHAnsi"/>
+        </w:rPr>
         <w:t>Création de l’utilisateur Osama sur le NAS (10min)</w:t>
       </w:r>
     </w:p>
     <w:p>
-      <w:r>
+      <w:pPr>
+        <w:rPr>
+          <w:rFonts w:cstheme="minorHAnsi"/>
+        </w:rPr>
+      </w:pPr>
+      <w:r>
+        <w:rPr>
+          <w:rFonts w:cstheme="minorHAnsi"/>
+        </w:rPr>
         <w:t xml:space="preserve">Configuration du </w:t>
       </w:r>
       <w:proofErr w:type="spellStart"/>
       <w:r>
+        <w:rPr>
+          <w:rFonts w:cstheme="minorHAnsi"/>
+        </w:rPr>
         <w:t>Synology</w:t>
       </w:r>
       <w:proofErr w:type="spellEnd"/>
       <w:r>
+        <w:rPr>
+          <w:rFonts w:cstheme="minorHAnsi"/>
+        </w:rPr>
         <w:t xml:space="preserve"> Drive </w:t>
       </w:r>
       <w:proofErr w:type="gramStart"/>
       <w:r>
+        <w:rPr>
+          <w:rFonts w:cstheme="minorHAnsi"/>
+        </w:rPr>
         <w:t>de Osama</w:t>
       </w:r>
       <w:proofErr w:type="gramEnd"/>
       <w:r>
+        <w:rPr>
+          <w:rFonts w:cstheme="minorHAnsi"/>
+        </w:rPr>
         <w:t xml:space="preserve"> (10min)</w:t>
       </w:r>
     </w:p>
     <w:p>
-      <w:r>
+      <w:pPr>
+        <w:rPr>
+          <w:rFonts w:cstheme="minorHAnsi"/>
+        </w:rPr>
+      </w:pPr>
+      <w:r>
+        <w:rPr>
+          <w:rFonts w:cstheme="minorHAnsi"/>
+        </w:rPr>
         <w:t>Chercher fond index page WEB (10min)</w:t>
       </w:r>
     </w:p>
     <w:p>
-      <w:r>
+      <w:pPr>
+        <w:rPr>
+          <w:rFonts w:cstheme="minorHAnsi"/>
+        </w:rPr>
+      </w:pPr>
+      <w:r>
+        <w:rPr>
+          <w:rFonts w:cstheme="minorHAnsi"/>
+        </w:rPr>
         <w:t>Template page index (30min)</w:t>
       </w:r>
     </w:p>
     <w:p>
-      <w:r>
+      <w:pPr>
+        <w:rPr>
+          <w:rFonts w:cstheme="minorHAnsi"/>
+        </w:rPr>
+      </w:pPr>
+      <w:r>
+        <w:rPr>
+          <w:rFonts w:cstheme="minorHAnsi"/>
+        </w:rPr>
         <w:t>Distribution des tâches (10min)</w:t>
       </w:r>
     </w:p>
     <w:p>
       <w:pPr>
         <w:pStyle w:val="Titre2"/>
-      </w:pPr>
-      <w:r>
+        <w:rPr>
+          <w:rFonts w:asciiTheme="minorHAnsi" w:hAnsiTheme="minorHAnsi" w:cstheme="minorHAnsi"/>
+        </w:rPr>
+      </w:pPr>
+      <w:r>
+        <w:rPr>
+          <w:rFonts w:asciiTheme="minorHAnsi" w:hAnsiTheme="minorHAnsi" w:cstheme="minorHAnsi"/>
+        </w:rPr>
         <w:t>Vendredi</w:t>
       </w:r>
     </w:p>
     <w:p>
       <w:pPr>
         <w:pStyle w:val="Titre2"/>
-      </w:pPr>
-      <w:r>
+        <w:rPr>
+          <w:rFonts w:asciiTheme="minorHAnsi" w:hAnsiTheme="minorHAnsi" w:cstheme="minorHAnsi"/>
+        </w:rPr>
+      </w:pPr>
+      <w:r>
+        <w:rPr>
+          <w:rFonts w:asciiTheme="minorHAnsi" w:hAnsiTheme="minorHAnsi" w:cstheme="minorHAnsi"/>
+        </w:rPr>
         <w:t xml:space="preserve">Samedi </w:t>
       </w:r>
     </w:p>
     <w:p>
       <w:pPr>
         <w:pStyle w:val="Titre2"/>
-      </w:pPr>
-      <w:r>
+        <w:rPr>
+          <w:rFonts w:asciiTheme="minorHAnsi" w:hAnsiTheme="minorHAnsi" w:cstheme="minorHAnsi"/>
+        </w:rPr>
+      </w:pPr>
+      <w:r>
+        <w:rPr>
+          <w:rFonts w:asciiTheme="minorHAnsi" w:hAnsiTheme="minorHAnsi" w:cstheme="minorHAnsi"/>
+        </w:rPr>
         <w:t>Dimanche</w:t>
       </w:r>
     </w:p>
     <w:p>
-      <w:r>
+      <w:pPr>
+        <w:rPr>
+          <w:rFonts w:cstheme="minorHAnsi"/>
+        </w:rPr>
+      </w:pPr>
+      <w:r>
+        <w:rPr>
+          <w:rFonts w:cstheme="minorHAnsi"/>
+        </w:rPr>
         <w:t>Modifier le Gantt (10min)</w:t>
       </w:r>
     </w:p>
     <w:p>
-      <w:r>
+      <w:pPr>
+        <w:rPr>
+          <w:rFonts w:cstheme="minorHAnsi"/>
+        </w:rPr>
+      </w:pPr>
+      <w:r>
+        <w:rPr>
+          <w:rFonts w:cstheme="minorHAnsi"/>
+        </w:rPr>
         <w:t xml:space="preserve">Vérification de la partie </w:t>
       </w:r>
       <w:proofErr w:type="gramStart"/>
       <w:r>
+        <w:rPr>
+          <w:rFonts w:cstheme="minorHAnsi"/>
+        </w:rPr>
         <w:t>de Osama</w:t>
       </w:r>
       <w:proofErr w:type="gramEnd"/>
       <w:r>
+        <w:rPr>
+          <w:rFonts w:cstheme="minorHAnsi"/>
+        </w:rPr>
         <w:t xml:space="preserve"> (10min)</w:t>
       </w:r>
     </w:p>
@@ -988,7 +1732,7 @@
         <w:spacing w:line="259" w:lineRule="auto"/>
         <w:ind w:left="0"/>
         <w:rPr>
-          <w:rFonts w:asciiTheme="majorHAnsi" w:eastAsiaTheme="majorEastAsia" w:hAnsiTheme="majorHAnsi" w:cstheme="majorBidi"/>
+          <w:rFonts w:eastAsiaTheme="majorEastAsia" w:cstheme="minorHAnsi"/>
           <w:b/>
           <w:bCs/>
           <w:color w:val="2E74B5" w:themeColor="accent1" w:themeShade="BF"/>
@@ -998,144 +1742,269 @@
         </w:rPr>
       </w:pPr>
       <w:r>
+        <w:rPr>
+          <w:rFonts w:cstheme="minorHAnsi"/>
+        </w:rPr>
         <w:br w:type="page"/>
       </w:r>
     </w:p>
     <w:p>
       <w:pPr>
         <w:pStyle w:val="Titre1"/>
-      </w:pPr>
-      <w:r>
+        <w:rPr>
+          <w:rFonts w:asciiTheme="minorHAnsi" w:hAnsiTheme="minorHAnsi" w:cstheme="minorHAnsi"/>
+        </w:rPr>
+      </w:pPr>
+      <w:r>
+        <w:rPr>
+          <w:rFonts w:asciiTheme="minorHAnsi" w:hAnsiTheme="minorHAnsi" w:cstheme="minorHAnsi"/>
+        </w:rPr>
         <w:lastRenderedPageBreak/>
-        <w:t>Semaine</w:t>
-      </w:r>
-      <w:r>
-        <w:t xml:space="preserve"> 4</w:t>
-      </w:r>
-    </w:p>
-    <w:p>
-      <w:pPr>
-        <w:pStyle w:val="Titre2"/>
-      </w:pPr>
-      <w:r>
+        <w:t>Semaine 4</w:t>
+      </w:r>
+    </w:p>
+    <w:p>
+      <w:pPr>
+        <w:pStyle w:val="Titre2"/>
+        <w:rPr>
+          <w:rFonts w:asciiTheme="minorHAnsi" w:hAnsiTheme="minorHAnsi" w:cstheme="minorHAnsi"/>
+        </w:rPr>
+      </w:pPr>
+      <w:r>
+        <w:rPr>
+          <w:rFonts w:asciiTheme="minorHAnsi" w:hAnsiTheme="minorHAnsi" w:cstheme="minorHAnsi"/>
+        </w:rPr>
         <w:t>Lundi</w:t>
       </w:r>
     </w:p>
     <w:p>
-      <w:r>
+      <w:pPr>
+        <w:rPr>
+          <w:rFonts w:cstheme="minorHAnsi"/>
+        </w:rPr>
+      </w:pPr>
+      <w:r>
+        <w:rPr>
+          <w:rFonts w:cstheme="minorHAnsi"/>
+        </w:rPr>
         <w:t xml:space="preserve">Modifier MCD et MLD suite aux idées </w:t>
       </w:r>
       <w:proofErr w:type="gramStart"/>
       <w:r>
+        <w:rPr>
+          <w:rFonts w:cstheme="minorHAnsi"/>
+        </w:rPr>
         <w:t>de Osama</w:t>
       </w:r>
       <w:proofErr w:type="gramEnd"/>
       <w:r>
+        <w:rPr>
+          <w:rFonts w:cstheme="minorHAnsi"/>
+        </w:rPr>
         <w:t xml:space="preserve"> (1h30)</w:t>
       </w:r>
     </w:p>
     <w:p>
-      <w:r>
+      <w:pPr>
+        <w:rPr>
+          <w:rFonts w:cstheme="minorHAnsi"/>
+        </w:rPr>
+      </w:pPr>
+      <w:r>
+        <w:rPr>
+          <w:rFonts w:cstheme="minorHAnsi"/>
+        </w:rPr>
         <w:t xml:space="preserve">Commencer la création des tables dans </w:t>
       </w:r>
       <w:proofErr w:type="spellStart"/>
       <w:r>
+        <w:rPr>
+          <w:rFonts w:cstheme="minorHAnsi"/>
+        </w:rPr>
         <w:t>phpMyAdmin</w:t>
       </w:r>
       <w:proofErr w:type="spellEnd"/>
       <w:r>
+        <w:rPr>
+          <w:rFonts w:cstheme="minorHAnsi"/>
+        </w:rPr>
         <w:t xml:space="preserve"> (2h)</w:t>
       </w:r>
     </w:p>
     <w:p>
-      <w:r>
+      <w:pPr>
+        <w:rPr>
+          <w:rFonts w:cstheme="minorHAnsi"/>
+        </w:rPr>
+      </w:pPr>
+      <w:r>
+        <w:rPr>
+          <w:rFonts w:cstheme="minorHAnsi"/>
+        </w:rPr>
         <w:t>Terminer la création des tables (2h)</w:t>
       </w:r>
     </w:p>
     <w:p>
       <w:pPr>
         <w:pStyle w:val="Titre2"/>
-      </w:pPr>
-      <w:r>
+        <w:rPr>
+          <w:rFonts w:asciiTheme="minorHAnsi" w:hAnsiTheme="minorHAnsi" w:cstheme="minorHAnsi"/>
+        </w:rPr>
+      </w:pPr>
+      <w:r>
+        <w:rPr>
+          <w:rFonts w:asciiTheme="minorHAnsi" w:hAnsiTheme="minorHAnsi" w:cstheme="minorHAnsi"/>
+        </w:rPr>
         <w:t>Mardi</w:t>
       </w:r>
     </w:p>
     <w:p>
       <w:pPr>
         <w:pStyle w:val="Titre2"/>
-      </w:pPr>
-      <w:r>
+        <w:rPr>
+          <w:rFonts w:asciiTheme="minorHAnsi" w:hAnsiTheme="minorHAnsi" w:cstheme="minorHAnsi"/>
+        </w:rPr>
+      </w:pPr>
+      <w:r>
+        <w:rPr>
+          <w:rFonts w:asciiTheme="minorHAnsi" w:hAnsiTheme="minorHAnsi" w:cstheme="minorHAnsi"/>
+        </w:rPr>
         <w:t>Mercredi</w:t>
       </w:r>
     </w:p>
     <w:p>
       <w:pPr>
         <w:pStyle w:val="Titre2"/>
-      </w:pPr>
-      <w:r>
+        <w:rPr>
+          <w:rFonts w:asciiTheme="minorHAnsi" w:hAnsiTheme="minorHAnsi" w:cstheme="minorHAnsi"/>
+        </w:rPr>
+      </w:pPr>
+      <w:r>
+        <w:rPr>
+          <w:rFonts w:asciiTheme="minorHAnsi" w:hAnsiTheme="minorHAnsi" w:cstheme="minorHAnsi"/>
+        </w:rPr>
         <w:t xml:space="preserve">Jeudi </w:t>
       </w:r>
     </w:p>
     <w:p>
-      <w:r>
+      <w:pPr>
+        <w:rPr>
+          <w:rFonts w:cstheme="minorHAnsi"/>
+        </w:rPr>
+      </w:pPr>
+      <w:r>
+        <w:rPr>
+          <w:rFonts w:cstheme="minorHAnsi"/>
+        </w:rPr>
         <w:t>Séance de coordination (10min)</w:t>
       </w:r>
     </w:p>
     <w:p>
-      <w:r>
+      <w:pPr>
+        <w:rPr>
+          <w:rFonts w:cstheme="minorHAnsi"/>
+        </w:rPr>
+      </w:pPr>
+      <w:r>
+        <w:rPr>
+          <w:rFonts w:cstheme="minorHAnsi"/>
+        </w:rPr>
         <w:t xml:space="preserve">Problème connexion à </w:t>
       </w:r>
       <w:proofErr w:type="spellStart"/>
       <w:r>
+        <w:rPr>
+          <w:rFonts w:cstheme="minorHAnsi"/>
+        </w:rPr>
         <w:t>phpMyAdmin</w:t>
       </w:r>
       <w:proofErr w:type="spellEnd"/>
       <w:r>
+        <w:rPr>
+          <w:rFonts w:cstheme="minorHAnsi"/>
+        </w:rPr>
         <w:t xml:space="preserve"> pour Osama (30min)</w:t>
       </w:r>
     </w:p>
     <w:p>
-      <w:r>
-        <w:t>Installation</w:t>
-      </w:r>
-      <w:r>
-        <w:t xml:space="preserve"> de </w:t>
+      <w:pPr>
+        <w:rPr>
+          <w:rFonts w:cstheme="minorHAnsi"/>
+        </w:rPr>
+      </w:pPr>
+      <w:r>
+        <w:rPr>
+          <w:rFonts w:cstheme="minorHAnsi"/>
+        </w:rPr>
+        <w:t xml:space="preserve">Installation de </w:t>
       </w:r>
       <w:proofErr w:type="spellStart"/>
       <w:r>
+        <w:rPr>
+          <w:rFonts w:cstheme="minorHAnsi"/>
+        </w:rPr>
         <w:t>Bootstrap</w:t>
       </w:r>
       <w:proofErr w:type="spellEnd"/>
       <w:r>
+        <w:rPr>
+          <w:rFonts w:cstheme="minorHAnsi"/>
+        </w:rPr>
         <w:t xml:space="preserve"> Studio (1h)</w:t>
       </w:r>
     </w:p>
     <w:p>
       <w:pPr>
         <w:pStyle w:val="Titre2"/>
-      </w:pPr>
-      <w:r>
+        <w:rPr>
+          <w:rFonts w:asciiTheme="minorHAnsi" w:hAnsiTheme="minorHAnsi" w:cstheme="minorHAnsi"/>
+        </w:rPr>
+      </w:pPr>
+      <w:r>
+        <w:rPr>
+          <w:rFonts w:asciiTheme="minorHAnsi" w:hAnsiTheme="minorHAnsi" w:cstheme="minorHAnsi"/>
+        </w:rPr>
         <w:t>Vendredi</w:t>
       </w:r>
     </w:p>
     <w:p>
-      <w:r>
+      <w:pPr>
+        <w:rPr>
+          <w:rFonts w:cstheme="minorHAnsi"/>
+        </w:rPr>
+      </w:pPr>
+      <w:r>
+        <w:rPr>
+          <w:rFonts w:cstheme="minorHAnsi"/>
+        </w:rPr>
         <w:t>Faire le GANTT (30min)</w:t>
       </w:r>
     </w:p>
     <w:p>
       <w:pPr>
         <w:pStyle w:val="Titre2"/>
-      </w:pPr>
-      <w:r>
+        <w:rPr>
+          <w:rFonts w:asciiTheme="minorHAnsi" w:hAnsiTheme="minorHAnsi" w:cstheme="minorHAnsi"/>
+        </w:rPr>
+      </w:pPr>
+      <w:r>
+        <w:rPr>
+          <w:rFonts w:asciiTheme="minorHAnsi" w:hAnsiTheme="minorHAnsi" w:cstheme="minorHAnsi"/>
+        </w:rPr>
         <w:t xml:space="preserve">Samedi </w:t>
       </w:r>
     </w:p>
     <w:p>
       <w:pPr>
         <w:pStyle w:val="Titre2"/>
-      </w:pPr>
-      <w:r>
+        <w:rPr>
+          <w:rFonts w:asciiTheme="minorHAnsi" w:hAnsiTheme="minorHAnsi" w:cstheme="minorHAnsi"/>
+        </w:rPr>
+      </w:pPr>
+      <w:r>
+        <w:rPr>
+          <w:rFonts w:asciiTheme="minorHAnsi" w:hAnsiTheme="minorHAnsi" w:cstheme="minorHAnsi"/>
+        </w:rPr>
         <w:t>Dimanche</w:t>
       </w:r>
     </w:p>
@@ -1144,13 +2013,16 @@
         <w:spacing w:line="259" w:lineRule="auto"/>
         <w:ind w:left="0"/>
         <w:rPr>
-          <w:rFonts w:asciiTheme="majorHAnsi" w:eastAsiaTheme="majorEastAsia" w:hAnsiTheme="majorHAnsi" w:cstheme="majorBidi"/>
+          <w:rFonts w:eastAsiaTheme="majorEastAsia" w:cstheme="minorHAnsi"/>
           <w:color w:val="2E74B5" w:themeColor="accent1" w:themeShade="BF"/>
           <w:sz w:val="26"/>
           <w:szCs w:val="26"/>
         </w:rPr>
       </w:pPr>
       <w:r>
+        <w:rPr>
+          <w:rFonts w:cstheme="minorHAnsi"/>
+        </w:rPr>
         <w:br w:type="page"/>
       </w:r>
     </w:p>
@@ -1158,135 +2030,221 @@
       <w:pPr>
         <w:pStyle w:val="Titre1"/>
         <w:rPr>
+          <w:rFonts w:asciiTheme="minorHAnsi" w:hAnsiTheme="minorHAnsi" w:cstheme="minorHAnsi"/>
           <w:b w:val="0"/>
           <w:bCs w:val="0"/>
         </w:rPr>
       </w:pPr>
       <w:r>
+        <w:rPr>
+          <w:rFonts w:asciiTheme="minorHAnsi" w:hAnsiTheme="minorHAnsi" w:cstheme="minorHAnsi"/>
+        </w:rPr>
         <w:lastRenderedPageBreak/>
         <w:t>Semaine 3</w:t>
       </w:r>
     </w:p>
-    <w:p/>
-    <w:p>
-      <w:pPr>
-        <w:pStyle w:val="Titre2"/>
-      </w:pPr>
-      <w:r>
+    <w:p>
+      <w:pPr>
+        <w:rPr>
+          <w:rFonts w:cstheme="minorHAnsi"/>
+        </w:rPr>
+      </w:pPr>
+    </w:p>
+    <w:p>
+      <w:pPr>
+        <w:pStyle w:val="Titre2"/>
+        <w:rPr>
+          <w:rFonts w:asciiTheme="minorHAnsi" w:hAnsiTheme="minorHAnsi" w:cstheme="minorHAnsi"/>
+        </w:rPr>
+      </w:pPr>
+      <w:r>
+        <w:rPr>
+          <w:rFonts w:asciiTheme="minorHAnsi" w:hAnsiTheme="minorHAnsi" w:cstheme="minorHAnsi"/>
+        </w:rPr>
         <w:t>Lundi</w:t>
       </w:r>
     </w:p>
     <w:p>
       <w:pPr>
         <w:ind w:left="708"/>
-      </w:pPr>
-      <w:r>
+        <w:rPr>
+          <w:rFonts w:cstheme="minorHAnsi"/>
+        </w:rPr>
+      </w:pPr>
+      <w:r>
+        <w:rPr>
+          <w:rFonts w:cstheme="minorHAnsi"/>
+        </w:rPr>
         <w:t>Installation de LAMP sur NAS (1h</w:t>
       </w:r>
       <w:proofErr w:type="gramStart"/>
       <w:r>
+        <w:rPr>
+          <w:rFonts w:cstheme="minorHAnsi"/>
+        </w:rPr>
         <w:t>)</w:t>
       </w:r>
       <w:proofErr w:type="gramEnd"/>
       <w:r>
+        <w:rPr>
+          <w:rFonts w:cstheme="minorHAnsi"/>
+        </w:rPr>
         <w:br/>
-        <w:t>Essaye de créer un site sur le NAS (2h)</w:t>
-      </w:r>
-      <w:r>
-        <w:t xml:space="preserve"> </w:t>
-      </w:r>
-    </w:p>
-    <w:p>
-      <w:pPr>
-        <w:pStyle w:val="Titre2"/>
-      </w:pPr>
-      <w:r>
+        <w:t xml:space="preserve">Essaye de créer un site sur le NAS (2h) </w:t>
+      </w:r>
+    </w:p>
+    <w:p>
+      <w:pPr>
+        <w:pStyle w:val="Titre2"/>
+        <w:rPr>
+          <w:rFonts w:asciiTheme="minorHAnsi" w:hAnsiTheme="minorHAnsi" w:cstheme="minorHAnsi"/>
+        </w:rPr>
+      </w:pPr>
+      <w:r>
+        <w:rPr>
+          <w:rFonts w:asciiTheme="minorHAnsi" w:hAnsiTheme="minorHAnsi" w:cstheme="minorHAnsi"/>
+        </w:rPr>
         <w:t>Mardi</w:t>
       </w:r>
     </w:p>
     <w:p>
       <w:pPr>
         <w:pStyle w:val="Titre2"/>
-      </w:pPr>
-      <w:r>
+        <w:rPr>
+          <w:rFonts w:asciiTheme="minorHAnsi" w:hAnsiTheme="minorHAnsi" w:cstheme="minorHAnsi"/>
+        </w:rPr>
+      </w:pPr>
+      <w:r>
+        <w:rPr>
+          <w:rFonts w:asciiTheme="minorHAnsi" w:hAnsiTheme="minorHAnsi" w:cstheme="minorHAnsi"/>
+        </w:rPr>
         <w:t>Mercredi</w:t>
       </w:r>
     </w:p>
     <w:p>
       <w:pPr>
         <w:ind w:left="708"/>
-      </w:pPr>
-      <w:r>
+        <w:rPr>
+          <w:rFonts w:cstheme="minorHAnsi"/>
+        </w:rPr>
+      </w:pPr>
+      <w:r>
+        <w:rPr>
+          <w:rFonts w:cstheme="minorHAnsi"/>
+        </w:rPr>
         <w:t>Configuration du serveur dans Azure (2h)</w:t>
       </w:r>
     </w:p>
     <w:p>
       <w:pPr>
         <w:pStyle w:val="Titre2"/>
-      </w:pPr>
-      <w:r>
+        <w:rPr>
+          <w:rFonts w:asciiTheme="minorHAnsi" w:hAnsiTheme="minorHAnsi" w:cstheme="minorHAnsi"/>
+        </w:rPr>
+      </w:pPr>
+      <w:r>
+        <w:rPr>
+          <w:rFonts w:asciiTheme="minorHAnsi" w:hAnsiTheme="minorHAnsi" w:cstheme="minorHAnsi"/>
+        </w:rPr>
         <w:t>Jeudi</w:t>
       </w:r>
     </w:p>
     <w:p>
       <w:pPr>
         <w:spacing w:after="0"/>
-      </w:pPr>
-      <w:r>
+        <w:rPr>
+          <w:rFonts w:cstheme="minorHAnsi"/>
+        </w:rPr>
+      </w:pPr>
+      <w:r>
+        <w:rPr>
+          <w:rFonts w:cstheme="minorHAnsi"/>
+        </w:rPr>
         <w:t>Créer MCD (2h3)</w:t>
       </w:r>
     </w:p>
     <w:p>
       <w:pPr>
         <w:spacing w:after="0"/>
-      </w:pPr>
-      <w:r>
-        <w:t xml:space="preserve">Créer MLD </w:t>
-      </w:r>
-      <w:r>
-        <w:t>(1h</w:t>
+        <w:rPr>
+          <w:rFonts w:cstheme="minorHAnsi"/>
+        </w:rPr>
+      </w:pPr>
+      <w:r>
+        <w:rPr>
+          <w:rFonts w:cstheme="minorHAnsi"/>
+        </w:rPr>
+        <w:t>Créer MLD (1h</w:t>
       </w:r>
       <w:proofErr w:type="gramStart"/>
       <w:r>
+        <w:rPr>
+          <w:rFonts w:cstheme="minorHAnsi"/>
+        </w:rPr>
         <w:t>)</w:t>
       </w:r>
       <w:proofErr w:type="gramEnd"/>
       <w:r>
+        <w:rPr>
+          <w:rFonts w:cstheme="minorHAnsi"/>
+        </w:rPr>
         <w:br/>
-      </w:r>
-      <w:r>
         <w:t xml:space="preserve">Voir avec </w:t>
       </w:r>
       <w:proofErr w:type="spellStart"/>
       <w:r>
+        <w:rPr>
+          <w:rFonts w:cstheme="minorHAnsi"/>
+        </w:rPr>
         <w:t>Rogeiro</w:t>
       </w:r>
       <w:proofErr w:type="spellEnd"/>
       <w:r>
+        <w:rPr>
+          <w:rFonts w:cstheme="minorHAnsi"/>
+        </w:rPr>
         <w:t xml:space="preserve"> la mise en place d’un site web sur le NAS (1h)</w:t>
       </w:r>
     </w:p>
     <w:p>
       <w:pPr>
         <w:pStyle w:val="Titre2"/>
-      </w:pPr>
-      <w:r>
+        <w:rPr>
+          <w:rFonts w:asciiTheme="minorHAnsi" w:hAnsiTheme="minorHAnsi" w:cstheme="minorHAnsi"/>
+        </w:rPr>
+      </w:pPr>
+      <w:r>
+        <w:rPr>
+          <w:rFonts w:asciiTheme="minorHAnsi" w:hAnsiTheme="minorHAnsi" w:cstheme="minorHAnsi"/>
+        </w:rPr>
         <w:t>Vendredi</w:t>
       </w:r>
     </w:p>
     <w:p>
       <w:pPr>
         <w:pStyle w:val="Titre2"/>
-      </w:pPr>
-      <w:r>
+        <w:rPr>
+          <w:rFonts w:asciiTheme="minorHAnsi" w:hAnsiTheme="minorHAnsi" w:cstheme="minorHAnsi"/>
+        </w:rPr>
+      </w:pPr>
+      <w:r>
+        <w:rPr>
+          <w:rFonts w:asciiTheme="minorHAnsi" w:hAnsiTheme="minorHAnsi" w:cstheme="minorHAnsi"/>
+        </w:rPr>
         <w:t xml:space="preserve">Samedi </w:t>
       </w:r>
     </w:p>
     <w:p>
       <w:pPr>
         <w:pStyle w:val="Titre2"/>
-      </w:pPr>
-      <w:r>
+        <w:rPr>
+          <w:rFonts w:asciiTheme="minorHAnsi" w:hAnsiTheme="minorHAnsi" w:cstheme="minorHAnsi"/>
+        </w:rPr>
+      </w:pPr>
+      <w:r>
+        <w:rPr>
+          <w:rFonts w:asciiTheme="minorHAnsi" w:hAnsiTheme="minorHAnsi" w:cstheme="minorHAnsi"/>
+        </w:rPr>
         <w:t>Dimanche</w:t>
       </w:r>
     </w:p>
@@ -1294,8 +2252,14 @@
       <w:pPr>
         <w:spacing w:after="0"/>
         <w:ind w:left="708"/>
-      </w:pPr>
-      <w:r>
+        <w:rPr>
+          <w:rFonts w:cstheme="minorHAnsi"/>
+        </w:rPr>
+      </w:pPr>
+      <w:r>
+        <w:rPr>
+          <w:rFonts w:cstheme="minorHAnsi"/>
+        </w:rPr>
         <w:t>Installation de la base de données sur le NAS (2h)</w:t>
       </w:r>
     </w:p>
@@ -1303,8 +2267,14 @@
       <w:pPr>
         <w:spacing w:after="0"/>
         <w:ind w:left="708"/>
-      </w:pPr>
-      <w:r>
+        <w:rPr>
+          <w:rFonts w:cstheme="minorHAnsi"/>
+        </w:rPr>
+      </w:pPr>
+      <w:r>
+        <w:rPr>
+          <w:rFonts w:cstheme="minorHAnsi"/>
+        </w:rPr>
         <w:t>Modification du GANTT (10min)</w:t>
       </w:r>
     </w:p>
@@ -1312,8 +2282,14 @@
       <w:pPr>
         <w:spacing w:line="259" w:lineRule="auto"/>
         <w:ind w:left="0"/>
-      </w:pPr>
-      <w:r>
+        <w:rPr>
+          <w:rFonts w:cstheme="minorHAnsi"/>
+        </w:rPr>
+      </w:pPr>
+      <w:r>
+        <w:rPr>
+          <w:rFonts w:cstheme="minorHAnsi"/>
+        </w:rPr>
         <w:br w:type="page"/>
       </w:r>
     </w:p>
@@ -1321,159 +2297,326 @@
       <w:pPr>
         <w:pStyle w:val="Titre1"/>
         <w:rPr>
+          <w:rFonts w:asciiTheme="minorHAnsi" w:hAnsiTheme="minorHAnsi" w:cstheme="minorHAnsi"/>
           <w:b w:val="0"/>
           <w:bCs w:val="0"/>
         </w:rPr>
       </w:pPr>
       <w:r>
+        <w:rPr>
+          <w:rFonts w:asciiTheme="minorHAnsi" w:hAnsiTheme="minorHAnsi" w:cstheme="minorHAnsi"/>
+        </w:rPr>
         <w:lastRenderedPageBreak/>
         <w:t>Semaine 2</w:t>
       </w:r>
     </w:p>
-    <w:p/>
+    <w:p>
+      <w:pPr>
+        <w:rPr>
+          <w:rFonts w:cstheme="minorHAnsi"/>
+        </w:rPr>
+      </w:pPr>
+    </w:p>
     <w:p>
       <w:pPr>
         <w:pStyle w:val="Titre1"/>
-      </w:pPr>
-      <w:r>
+        <w:rPr>
+          <w:rFonts w:asciiTheme="minorHAnsi" w:hAnsiTheme="minorHAnsi" w:cstheme="minorHAnsi"/>
+        </w:rPr>
+      </w:pPr>
+      <w:r>
+        <w:rPr>
+          <w:rFonts w:asciiTheme="minorHAnsi" w:hAnsiTheme="minorHAnsi" w:cstheme="minorHAnsi"/>
+        </w:rPr>
         <w:t>Lundi</w:t>
       </w:r>
     </w:p>
     <w:p>
       <w:pPr>
         <w:ind w:left="708"/>
-      </w:pPr>
-      <w:r>
+        <w:rPr>
+          <w:rFonts w:cstheme="minorHAnsi"/>
+        </w:rPr>
+      </w:pPr>
+      <w:r>
+        <w:rPr>
+          <w:rFonts w:cstheme="minorHAnsi"/>
+        </w:rPr>
         <w:t xml:space="preserve">Création du </w:t>
       </w:r>
       <w:proofErr w:type="spellStart"/>
       <w:r>
+        <w:rPr>
+          <w:rFonts w:cstheme="minorHAnsi"/>
+        </w:rPr>
         <w:t>GitHub</w:t>
       </w:r>
       <w:proofErr w:type="spellEnd"/>
       <w:r>
+        <w:rPr>
+          <w:rFonts w:cstheme="minorHAnsi"/>
+        </w:rPr>
         <w:t xml:space="preserve"> (2h)</w:t>
       </w:r>
     </w:p>
     <w:p>
       <w:pPr>
         <w:ind w:left="708"/>
-      </w:pPr>
-      <w:r>
+        <w:rPr>
+          <w:rFonts w:cstheme="minorHAnsi"/>
+        </w:rPr>
+      </w:pPr>
+      <w:r>
+        <w:rPr>
+          <w:rFonts w:cstheme="minorHAnsi"/>
+        </w:rPr>
         <w:t>Téléphone de planification (10min)</w:t>
       </w:r>
     </w:p>
     <w:p>
       <w:pPr>
         <w:pStyle w:val="Titre2"/>
-      </w:pPr>
-      <w:r>
+        <w:rPr>
+          <w:rFonts w:asciiTheme="minorHAnsi" w:hAnsiTheme="minorHAnsi" w:cstheme="minorHAnsi"/>
+        </w:rPr>
+      </w:pPr>
+      <w:r>
+        <w:rPr>
+          <w:rFonts w:asciiTheme="minorHAnsi" w:hAnsiTheme="minorHAnsi" w:cstheme="minorHAnsi"/>
+        </w:rPr>
         <w:t>Mardi</w:t>
       </w:r>
     </w:p>
     <w:p>
       <w:pPr>
         <w:pStyle w:val="Titre2"/>
-      </w:pPr>
-      <w:r>
+        <w:rPr>
+          <w:rFonts w:asciiTheme="minorHAnsi" w:hAnsiTheme="minorHAnsi" w:cstheme="minorHAnsi"/>
+        </w:rPr>
+      </w:pPr>
+      <w:r>
+        <w:rPr>
+          <w:rFonts w:asciiTheme="minorHAnsi" w:hAnsiTheme="minorHAnsi" w:cstheme="minorHAnsi"/>
+        </w:rPr>
         <w:t>Mercredi</w:t>
       </w:r>
     </w:p>
     <w:p>
       <w:pPr>
         <w:pStyle w:val="Titre2"/>
-      </w:pPr>
-      <w:r>
+        <w:rPr>
+          <w:rFonts w:asciiTheme="minorHAnsi" w:hAnsiTheme="minorHAnsi" w:cstheme="minorHAnsi"/>
+        </w:rPr>
+      </w:pPr>
+      <w:r>
+        <w:rPr>
+          <w:rFonts w:asciiTheme="minorHAnsi" w:hAnsiTheme="minorHAnsi" w:cstheme="minorHAnsi"/>
+        </w:rPr>
         <w:t xml:space="preserve">Jeudi </w:t>
       </w:r>
     </w:p>
     <w:p>
       <w:pPr>
         <w:ind w:left="708"/>
-      </w:pPr>
-      <w:r>
+        <w:rPr>
+          <w:rFonts w:cstheme="minorHAnsi"/>
+        </w:rPr>
+      </w:pPr>
+      <w:r>
+        <w:rPr>
+          <w:rFonts w:cstheme="minorHAnsi"/>
+        </w:rPr>
         <w:t>Création du serveur sur Azure (2h)</w:t>
       </w:r>
     </w:p>
     <w:p>
       <w:pPr>
         <w:ind w:left="708"/>
-      </w:pPr>
-      <w:r>
+        <w:rPr>
+          <w:rFonts w:cstheme="minorHAnsi"/>
+        </w:rPr>
+      </w:pPr>
+      <w:r>
+        <w:rPr>
+          <w:rFonts w:cstheme="minorHAnsi"/>
+        </w:rPr>
         <w:t>Choix du programme de planification (10min)</w:t>
       </w:r>
     </w:p>
     <w:p>
       <w:pPr>
         <w:pStyle w:val="Titre2"/>
-      </w:pPr>
-      <w:r>
+        <w:rPr>
+          <w:rFonts w:asciiTheme="minorHAnsi" w:hAnsiTheme="minorHAnsi" w:cstheme="minorHAnsi"/>
+        </w:rPr>
+      </w:pPr>
+      <w:r>
+        <w:rPr>
+          <w:rFonts w:asciiTheme="minorHAnsi" w:hAnsiTheme="minorHAnsi" w:cstheme="minorHAnsi"/>
+        </w:rPr>
         <w:t>Vendredi</w:t>
       </w:r>
     </w:p>
     <w:p>
       <w:pPr>
         <w:pStyle w:val="Titre2"/>
-      </w:pPr>
-      <w:r>
+        <w:rPr>
+          <w:rFonts w:asciiTheme="minorHAnsi" w:hAnsiTheme="minorHAnsi" w:cstheme="minorHAnsi"/>
+        </w:rPr>
+      </w:pPr>
+      <w:r>
+        <w:rPr>
+          <w:rFonts w:asciiTheme="minorHAnsi" w:hAnsiTheme="minorHAnsi" w:cstheme="minorHAnsi"/>
+        </w:rPr>
         <w:t xml:space="preserve">Samedi </w:t>
       </w:r>
     </w:p>
     <w:p>
       <w:pPr>
         <w:ind w:left="708"/>
-      </w:pPr>
-      <w:r>
+        <w:rPr>
+          <w:rFonts w:cstheme="minorHAnsi"/>
+        </w:rPr>
+      </w:pPr>
+      <w:r>
+        <w:rPr>
+          <w:rFonts w:cstheme="minorHAnsi"/>
+        </w:rPr>
         <w:t>Création du Gantt initial (1h)</w:t>
       </w:r>
     </w:p>
     <w:p>
       <w:pPr>
         <w:ind w:left="708"/>
-      </w:pPr>
-      <w:r>
+        <w:rPr>
+          <w:rFonts w:cstheme="minorHAnsi"/>
+        </w:rPr>
+      </w:pPr>
+      <w:r>
+        <w:rPr>
+          <w:rFonts w:cstheme="minorHAnsi"/>
+        </w:rPr>
         <w:t>Finir la liste des champs de la table (30min)</w:t>
       </w:r>
     </w:p>
     <w:p>
       <w:pPr>
         <w:pStyle w:val="Titre2"/>
-      </w:pPr>
-      <w:r>
+        <w:rPr>
+          <w:rFonts w:asciiTheme="minorHAnsi" w:hAnsiTheme="minorHAnsi" w:cstheme="minorHAnsi"/>
+        </w:rPr>
+      </w:pPr>
+      <w:r>
+        <w:rPr>
+          <w:rFonts w:asciiTheme="minorHAnsi" w:hAnsiTheme="minorHAnsi" w:cstheme="minorHAnsi"/>
+        </w:rPr>
         <w:t>Dimanche</w:t>
       </w:r>
     </w:p>
     <w:p>
-      <w:r>
+      <w:pPr>
+        <w:rPr>
+          <w:rFonts w:cstheme="minorHAnsi"/>
+        </w:rPr>
+      </w:pPr>
+      <w:r>
+        <w:rPr>
+          <w:rFonts w:cstheme="minorHAnsi"/>
+        </w:rPr>
         <w:t>Création du GANTT détaillé (10min)</w:t>
       </w:r>
     </w:p>
     <w:p>
-      <w:r>
+      <w:pPr>
+        <w:rPr>
+          <w:rFonts w:cstheme="minorHAnsi"/>
+        </w:rPr>
+      </w:pPr>
+      <w:r>
+        <w:rPr>
+          <w:rFonts w:cstheme="minorHAnsi"/>
+        </w:rPr>
         <w:t>Regarder comment héberger sur le NAS (1h)</w:t>
       </w:r>
     </w:p>
-    <w:p/>
-    <w:p/>
-    <w:p/>
-    <w:p/>
-    <w:p/>
-    <w:p/>
-    <w:p/>
-    <w:p/>
+    <w:p>
+      <w:pPr>
+        <w:rPr>
+          <w:rFonts w:cstheme="minorHAnsi"/>
+        </w:rPr>
+      </w:pPr>
+    </w:p>
+    <w:p>
+      <w:pPr>
+        <w:rPr>
+          <w:rFonts w:cstheme="minorHAnsi"/>
+        </w:rPr>
+      </w:pPr>
+    </w:p>
+    <w:p>
+      <w:pPr>
+        <w:rPr>
+          <w:rFonts w:cstheme="minorHAnsi"/>
+        </w:rPr>
+      </w:pPr>
+    </w:p>
+    <w:p>
+      <w:pPr>
+        <w:rPr>
+          <w:rFonts w:cstheme="minorHAnsi"/>
+        </w:rPr>
+      </w:pPr>
+    </w:p>
+    <w:p>
+      <w:pPr>
+        <w:rPr>
+          <w:rFonts w:cstheme="minorHAnsi"/>
+        </w:rPr>
+      </w:pPr>
+    </w:p>
+    <w:p>
+      <w:pPr>
+        <w:rPr>
+          <w:rFonts w:cstheme="minorHAnsi"/>
+        </w:rPr>
+      </w:pPr>
+    </w:p>
+    <w:p>
+      <w:pPr>
+        <w:rPr>
+          <w:rFonts w:cstheme="minorHAnsi"/>
+        </w:rPr>
+      </w:pPr>
+    </w:p>
+    <w:p>
+      <w:pPr>
+        <w:rPr>
+          <w:rFonts w:cstheme="minorHAnsi"/>
+        </w:rPr>
+      </w:pPr>
+    </w:p>
     <w:p>
       <w:pPr>
         <w:tabs>
           <w:tab w:val="left" w:pos="2240"/>
         </w:tabs>
-      </w:pPr>
-      <w:r>
+        <w:rPr>
+          <w:rFonts w:cstheme="minorHAnsi"/>
+        </w:rPr>
+      </w:pPr>
+      <w:r>
+        <w:rPr>
+          <w:rFonts w:cstheme="minorHAnsi"/>
+        </w:rPr>
         <w:tab/>
       </w:r>
     </w:p>
     <w:p>
       <w:pPr>
         <w:pStyle w:val="Titre2"/>
+        <w:rPr>
+          <w:rFonts w:asciiTheme="minorHAnsi" w:hAnsiTheme="minorHAnsi" w:cstheme="minorHAnsi"/>
+        </w:rPr>
       </w:pPr>
     </w:p>
     <w:sectPr>
@@ -1512,10 +2655,17 @@
   <w:p>
     <w:pPr>
       <w:pStyle w:val="Titre1"/>
+      <w:pBdr>
+        <w:top w:val="single" w:sz="4" w:space="1" w:color="auto"/>
+      </w:pBdr>
+      <w:rPr>
+        <w:u w:val="none"/>
+      </w:rPr>
     </w:pPr>
     <w:r>
       <w:rPr>
         <w:noProof/>
+        <w:u w:val="none"/>
       </w:rPr>
       <w:t>Dylan Guiducci</w:t>
     </w:r>
@@ -1547,6 +2697,9 @@
   <w:p>
     <w:pPr>
       <w:pStyle w:val="Titre2"/>
+      <w:pBdr>
+        <w:bottom w:val="single" w:sz="4" w:space="1" w:color="auto"/>
+      </w:pBdr>
       <w:jc w:val="right"/>
     </w:pPr>
     <w:r>
@@ -1620,6 +2773,9 @@
   <w:p>
     <w:pPr>
       <w:pStyle w:val="Titre2"/>
+      <w:pBdr>
+        <w:bottom w:val="single" w:sz="4" w:space="1" w:color="auto"/>
+      </w:pBdr>
       <w:jc w:val="right"/>
     </w:pPr>
     <w:r>

</xml_diff>